<commit_message>
Modified Assignment 3 report
</commit_message>
<xml_diff>
--- a/bbb-xinu/reports/Assignment 3 Report.docx
+++ b/bbb-xinu/reports/Assignment 3 Report.docx
@@ -424,14 +424,7 @@
           <w:rFonts w:asciiTheme="minorHAnsi" w:hAnsiTheme="minorHAnsi" w:cs="Helvetica"/>
           <w:color w:val="333333"/>
         </w:rPr>
-        <w:t xml:space="preserve"> </w:t>
-      </w:r>
-      <w:r>
-        <w:rPr>
-          <w:rFonts w:asciiTheme="minorHAnsi" w:hAnsiTheme="minorHAnsi" w:cs="Helvetica"/>
-          <w:color w:val="333333"/>
-        </w:rPr>
-        <w:t>to ‘0’</w:t>
+        <w:t xml:space="preserve"> to ‘0’</w:t>
       </w:r>
       <w:r>
         <w:rPr>
@@ -528,6 +521,7 @@
           <w:p>
             <w:pPr>
               <w:spacing w:after="0" w:line="240" w:lineRule="auto"/>
+              <w:jc w:val="both"/>
               <w:rPr>
                 <w:rFonts w:ascii="Calibri" w:eastAsia="Times New Roman" w:hAnsi="Calibri" w:cs="Times New Roman"/>
                 <w:b/>
@@ -563,6 +557,7 @@
           <w:p>
             <w:pPr>
               <w:spacing w:after="0" w:line="240" w:lineRule="auto"/>
+              <w:jc w:val="both"/>
               <w:rPr>
                 <w:rFonts w:ascii="Calibri" w:eastAsia="Times New Roman" w:hAnsi="Calibri" w:cs="Times New Roman"/>
                 <w:b/>
@@ -598,6 +593,7 @@
           <w:p>
             <w:pPr>
               <w:spacing w:after="0" w:line="240" w:lineRule="auto"/>
+              <w:jc w:val="both"/>
               <w:rPr>
                 <w:rFonts w:ascii="Calibri" w:eastAsia="Times New Roman" w:hAnsi="Calibri" w:cs="Times New Roman"/>
                 <w:b/>
@@ -638,6 +634,7 @@
           <w:p>
             <w:pPr>
               <w:spacing w:after="0" w:line="240" w:lineRule="auto"/>
+              <w:jc w:val="both"/>
               <w:rPr>
                 <w:rFonts w:ascii="Calibri" w:eastAsia="Times New Roman" w:hAnsi="Calibri" w:cs="Times New Roman"/>
                 <w:b/>
@@ -673,6 +670,7 @@
           <w:p>
             <w:pPr>
               <w:spacing w:after="0" w:line="240" w:lineRule="auto"/>
+              <w:jc w:val="both"/>
               <w:rPr>
                 <w:rFonts w:ascii="Calibri" w:eastAsia="Times New Roman" w:hAnsi="Calibri" w:cs="Times New Roman"/>
                 <w:color w:val="000000"/>
@@ -704,6 +702,7 @@
           <w:p>
             <w:pPr>
               <w:spacing w:after="0" w:line="240" w:lineRule="auto"/>
+              <w:jc w:val="both"/>
               <w:rPr>
                 <w:rFonts w:ascii="Calibri" w:eastAsia="Times New Roman" w:hAnsi="Calibri" w:cs="Times New Roman"/>
                 <w:color w:val="000000"/>
@@ -740,6 +739,7 @@
           <w:p>
             <w:pPr>
               <w:spacing w:after="0" w:line="240" w:lineRule="auto"/>
+              <w:jc w:val="both"/>
               <w:rPr>
                 <w:rFonts w:ascii="Calibri" w:eastAsia="Times New Roman" w:hAnsi="Calibri" w:cs="Times New Roman"/>
                 <w:b/>
@@ -775,6 +775,7 @@
           <w:p>
             <w:pPr>
               <w:spacing w:after="0" w:line="240" w:lineRule="auto"/>
+              <w:jc w:val="both"/>
               <w:rPr>
                 <w:rFonts w:ascii="Calibri" w:eastAsia="Times New Roman" w:hAnsi="Calibri" w:cs="Times New Roman"/>
                 <w:color w:val="000000"/>
@@ -806,6 +807,7 @@
           <w:p>
             <w:pPr>
               <w:spacing w:after="0" w:line="240" w:lineRule="auto"/>
+              <w:jc w:val="both"/>
               <w:rPr>
                 <w:rFonts w:ascii="Calibri" w:eastAsia="Times New Roman" w:hAnsi="Calibri" w:cs="Times New Roman"/>
                 <w:color w:val="000000"/>
@@ -842,6 +844,7 @@
           <w:p>
             <w:pPr>
               <w:spacing w:after="0" w:line="240" w:lineRule="auto"/>
+              <w:jc w:val="both"/>
               <w:rPr>
                 <w:rFonts w:ascii="Calibri" w:eastAsia="Times New Roman" w:hAnsi="Calibri" w:cs="Times New Roman"/>
                 <w:b/>
@@ -877,6 +880,7 @@
           <w:p>
             <w:pPr>
               <w:spacing w:after="0" w:line="240" w:lineRule="auto"/>
+              <w:jc w:val="both"/>
               <w:rPr>
                 <w:rFonts w:ascii="Calibri" w:eastAsia="Times New Roman" w:hAnsi="Calibri" w:cs="Times New Roman"/>
                 <w:color w:val="000000"/>
@@ -908,6 +912,7 @@
           <w:p>
             <w:pPr>
               <w:spacing w:after="0" w:line="240" w:lineRule="auto"/>
+              <w:jc w:val="both"/>
               <w:rPr>
                 <w:rFonts w:ascii="Calibri" w:eastAsia="Times New Roman" w:hAnsi="Calibri" w:cs="Times New Roman"/>
                 <w:color w:val="000000"/>
@@ -944,6 +949,7 @@
           <w:p>
             <w:pPr>
               <w:spacing w:after="0" w:line="240" w:lineRule="auto"/>
+              <w:jc w:val="both"/>
               <w:rPr>
                 <w:rFonts w:ascii="Calibri" w:eastAsia="Times New Roman" w:hAnsi="Calibri" w:cs="Times New Roman"/>
                 <w:b/>
@@ -979,6 +985,7 @@
           <w:p>
             <w:pPr>
               <w:spacing w:after="0" w:line="240" w:lineRule="auto"/>
+              <w:jc w:val="both"/>
               <w:rPr>
                 <w:rFonts w:ascii="Calibri" w:eastAsia="Times New Roman" w:hAnsi="Calibri" w:cs="Times New Roman"/>
                 <w:b/>
@@ -1012,6 +1019,7 @@
           <w:p>
             <w:pPr>
               <w:spacing w:after="0" w:line="240" w:lineRule="auto"/>
+              <w:jc w:val="both"/>
               <w:rPr>
                 <w:rFonts w:ascii="Calibri" w:eastAsia="Times New Roman" w:hAnsi="Calibri" w:cs="Times New Roman"/>
                 <w:b/>
@@ -1364,6 +1372,7 @@
           <w:p>
             <w:pPr>
               <w:spacing w:after="0" w:line="240" w:lineRule="auto"/>
+              <w:jc w:val="both"/>
               <w:rPr>
                 <w:rFonts w:ascii="Calibri" w:eastAsia="Times New Roman" w:hAnsi="Calibri" w:cs="Times New Roman"/>
                 <w:b/>
@@ -1399,6 +1408,7 @@
           <w:p>
             <w:pPr>
               <w:spacing w:after="0" w:line="240" w:lineRule="auto"/>
+              <w:jc w:val="both"/>
               <w:rPr>
                 <w:rFonts w:ascii="Calibri" w:eastAsia="Times New Roman" w:hAnsi="Calibri" w:cs="Times New Roman"/>
                 <w:b/>
@@ -1434,6 +1444,7 @@
           <w:p>
             <w:pPr>
               <w:spacing w:after="0" w:line="240" w:lineRule="auto"/>
+              <w:jc w:val="both"/>
               <w:rPr>
                 <w:rFonts w:ascii="Calibri" w:eastAsia="Times New Roman" w:hAnsi="Calibri" w:cs="Times New Roman"/>
                 <w:b/>
@@ -1474,6 +1485,7 @@
           <w:p>
             <w:pPr>
               <w:spacing w:after="0" w:line="240" w:lineRule="auto"/>
+              <w:jc w:val="both"/>
               <w:rPr>
                 <w:rFonts w:ascii="Calibri" w:eastAsia="Times New Roman" w:hAnsi="Calibri" w:cs="Times New Roman"/>
                 <w:b/>
@@ -1509,6 +1521,7 @@
           <w:p>
             <w:pPr>
               <w:spacing w:after="0" w:line="240" w:lineRule="auto"/>
+              <w:jc w:val="both"/>
               <w:rPr>
                 <w:rFonts w:ascii="Calibri" w:eastAsia="Times New Roman" w:hAnsi="Calibri" w:cs="Times New Roman"/>
                 <w:color w:val="000000"/>
@@ -1540,6 +1553,7 @@
           <w:p>
             <w:pPr>
               <w:spacing w:after="0" w:line="240" w:lineRule="auto"/>
+              <w:jc w:val="both"/>
               <w:rPr>
                 <w:rFonts w:ascii="Calibri" w:eastAsia="Times New Roman" w:hAnsi="Calibri" w:cs="Times New Roman"/>
                 <w:color w:val="000000"/>
@@ -1576,6 +1590,7 @@
           <w:p>
             <w:pPr>
               <w:spacing w:after="0" w:line="240" w:lineRule="auto"/>
+              <w:jc w:val="both"/>
               <w:rPr>
                 <w:rFonts w:ascii="Calibri" w:eastAsia="Times New Roman" w:hAnsi="Calibri" w:cs="Times New Roman"/>
                 <w:b/>
@@ -1611,6 +1626,7 @@
           <w:p>
             <w:pPr>
               <w:spacing w:after="0" w:line="240" w:lineRule="auto"/>
+              <w:jc w:val="both"/>
               <w:rPr>
                 <w:rFonts w:ascii="Calibri" w:eastAsia="Times New Roman" w:hAnsi="Calibri" w:cs="Times New Roman"/>
                 <w:color w:val="000000"/>
@@ -1642,6 +1658,7 @@
           <w:p>
             <w:pPr>
               <w:spacing w:after="0" w:line="240" w:lineRule="auto"/>
+              <w:jc w:val="both"/>
               <w:rPr>
                 <w:rFonts w:ascii="Calibri" w:eastAsia="Times New Roman" w:hAnsi="Calibri" w:cs="Times New Roman"/>
                 <w:color w:val="000000"/>
@@ -1687,6 +1704,7 @@
           <w:p>
             <w:pPr>
               <w:spacing w:after="0" w:line="240" w:lineRule="auto"/>
+              <w:jc w:val="both"/>
               <w:rPr>
                 <w:rFonts w:ascii="Calibri" w:eastAsia="Times New Roman" w:hAnsi="Calibri" w:cs="Times New Roman"/>
                 <w:b/>
@@ -1722,6 +1740,7 @@
           <w:p>
             <w:pPr>
               <w:spacing w:after="0" w:line="240" w:lineRule="auto"/>
+              <w:jc w:val="both"/>
               <w:rPr>
                 <w:rFonts w:ascii="Calibri" w:eastAsia="Times New Roman" w:hAnsi="Calibri" w:cs="Times New Roman"/>
                 <w:color w:val="000000"/>
@@ -1762,6 +1781,7 @@
           <w:p>
             <w:pPr>
               <w:spacing w:after="0" w:line="240" w:lineRule="auto"/>
+              <w:jc w:val="both"/>
               <w:rPr>
                 <w:rFonts w:ascii="Calibri" w:eastAsia="Times New Roman" w:hAnsi="Calibri" w:cs="Times New Roman"/>
                 <w:color w:val="000000"/>
@@ -1798,6 +1818,7 @@
           <w:p>
             <w:pPr>
               <w:spacing w:after="0" w:line="240" w:lineRule="auto"/>
+              <w:jc w:val="both"/>
               <w:rPr>
                 <w:rFonts w:ascii="Calibri" w:eastAsia="Times New Roman" w:hAnsi="Calibri" w:cs="Times New Roman"/>
                 <w:b/>
@@ -1833,6 +1854,7 @@
           <w:p>
             <w:pPr>
               <w:spacing w:after="0" w:line="240" w:lineRule="auto"/>
+              <w:jc w:val="both"/>
               <w:rPr>
                 <w:rFonts w:ascii="Calibri" w:eastAsia="Times New Roman" w:hAnsi="Calibri" w:cs="Times New Roman"/>
                 <w:color w:val="000000"/>
@@ -1864,6 +1886,7 @@
           <w:p>
             <w:pPr>
               <w:spacing w:after="0" w:line="240" w:lineRule="auto"/>
+              <w:jc w:val="both"/>
               <w:rPr>
                 <w:rFonts w:ascii="Calibri" w:eastAsia="Times New Roman" w:hAnsi="Calibri" w:cs="Times New Roman"/>
                 <w:color w:val="000000"/>
@@ -1900,6 +1923,7 @@
           <w:p>
             <w:pPr>
               <w:spacing w:after="0" w:line="240" w:lineRule="auto"/>
+              <w:jc w:val="both"/>
               <w:rPr>
                 <w:rFonts w:ascii="Calibri" w:eastAsia="Times New Roman" w:hAnsi="Calibri" w:cs="Times New Roman"/>
                 <w:b/>
@@ -1935,6 +1959,7 @@
           <w:p>
             <w:pPr>
               <w:spacing w:after="0" w:line="240" w:lineRule="auto"/>
+              <w:jc w:val="both"/>
               <w:rPr>
                 <w:rFonts w:ascii="Calibri" w:eastAsia="Times New Roman" w:hAnsi="Calibri" w:cs="Times New Roman"/>
                 <w:b/>
@@ -1976,6 +2001,7 @@
           <w:p>
             <w:pPr>
               <w:spacing w:after="0" w:line="240" w:lineRule="auto"/>
+              <w:jc w:val="both"/>
               <w:rPr>
                 <w:rFonts w:ascii="Calibri" w:eastAsia="Times New Roman" w:hAnsi="Calibri" w:cs="Times New Roman"/>
                 <w:b/>
@@ -2168,6 +2194,7 @@
           <w:p>
             <w:pPr>
               <w:spacing w:after="0" w:line="240" w:lineRule="auto"/>
+              <w:jc w:val="both"/>
               <w:rPr>
                 <w:rFonts w:ascii="Calibri" w:eastAsia="Times New Roman" w:hAnsi="Calibri" w:cs="Times New Roman"/>
                 <w:b/>
@@ -2203,6 +2230,7 @@
           <w:p>
             <w:pPr>
               <w:spacing w:after="0" w:line="240" w:lineRule="auto"/>
+              <w:jc w:val="both"/>
               <w:rPr>
                 <w:rFonts w:ascii="Calibri" w:eastAsia="Times New Roman" w:hAnsi="Calibri" w:cs="Times New Roman"/>
                 <w:b/>
@@ -2238,6 +2266,7 @@
           <w:p>
             <w:pPr>
               <w:spacing w:after="0" w:line="240" w:lineRule="auto"/>
+              <w:jc w:val="both"/>
               <w:rPr>
                 <w:rFonts w:ascii="Calibri" w:eastAsia="Times New Roman" w:hAnsi="Calibri" w:cs="Times New Roman"/>
                 <w:b/>
@@ -2278,6 +2307,7 @@
           <w:p>
             <w:pPr>
               <w:spacing w:after="0" w:line="240" w:lineRule="auto"/>
+              <w:jc w:val="both"/>
               <w:rPr>
                 <w:rFonts w:ascii="Calibri" w:eastAsia="Times New Roman" w:hAnsi="Calibri" w:cs="Times New Roman"/>
                 <w:b/>
@@ -2313,6 +2343,7 @@
           <w:p>
             <w:pPr>
               <w:spacing w:after="0" w:line="240" w:lineRule="auto"/>
+              <w:jc w:val="both"/>
               <w:rPr>
                 <w:rFonts w:ascii="Calibri" w:eastAsia="Times New Roman" w:hAnsi="Calibri" w:cs="Times New Roman"/>
                 <w:color w:val="000000"/>
@@ -2344,6 +2375,7 @@
           <w:p>
             <w:pPr>
               <w:spacing w:after="0" w:line="240" w:lineRule="auto"/>
+              <w:jc w:val="both"/>
               <w:rPr>
                 <w:rFonts w:ascii="Calibri" w:eastAsia="Times New Roman" w:hAnsi="Calibri" w:cs="Times New Roman"/>
                 <w:color w:val="000000"/>
@@ -2380,6 +2412,7 @@
           <w:p>
             <w:pPr>
               <w:spacing w:after="0" w:line="240" w:lineRule="auto"/>
+              <w:jc w:val="both"/>
               <w:rPr>
                 <w:rFonts w:ascii="Calibri" w:eastAsia="Times New Roman" w:hAnsi="Calibri" w:cs="Times New Roman"/>
                 <w:b/>
@@ -2415,6 +2448,7 @@
           <w:p>
             <w:pPr>
               <w:spacing w:after="0" w:line="240" w:lineRule="auto"/>
+              <w:jc w:val="both"/>
               <w:rPr>
                 <w:rFonts w:ascii="Calibri" w:eastAsia="Times New Roman" w:hAnsi="Calibri" w:cs="Times New Roman"/>
                 <w:color w:val="000000"/>
@@ -2455,6 +2489,7 @@
           <w:p>
             <w:pPr>
               <w:spacing w:after="0" w:line="240" w:lineRule="auto"/>
+              <w:jc w:val="both"/>
               <w:rPr>
                 <w:rFonts w:ascii="Calibri" w:eastAsia="Times New Roman" w:hAnsi="Calibri" w:cs="Times New Roman"/>
                 <w:color w:val="000000"/>
@@ -2491,6 +2526,7 @@
           <w:p>
             <w:pPr>
               <w:spacing w:after="0" w:line="240" w:lineRule="auto"/>
+              <w:jc w:val="both"/>
               <w:rPr>
                 <w:rFonts w:ascii="Calibri" w:eastAsia="Times New Roman" w:hAnsi="Calibri" w:cs="Times New Roman"/>
                 <w:b/>
@@ -2526,6 +2562,7 @@
           <w:p>
             <w:pPr>
               <w:spacing w:after="0" w:line="240" w:lineRule="auto"/>
+              <w:jc w:val="both"/>
               <w:rPr>
                 <w:rFonts w:ascii="Calibri" w:eastAsia="Times New Roman" w:hAnsi="Calibri" w:cs="Times New Roman"/>
                 <w:color w:val="000000"/>
@@ -2557,6 +2594,7 @@
           <w:p>
             <w:pPr>
               <w:spacing w:after="0" w:line="240" w:lineRule="auto"/>
+              <w:jc w:val="both"/>
               <w:rPr>
                 <w:rFonts w:ascii="Calibri" w:eastAsia="Times New Roman" w:hAnsi="Calibri" w:cs="Times New Roman"/>
                 <w:color w:val="000000"/>
@@ -2601,6 +2639,7 @@
           <w:p>
             <w:pPr>
               <w:spacing w:after="0" w:line="240" w:lineRule="auto"/>
+              <w:jc w:val="both"/>
               <w:rPr>
                 <w:rFonts w:ascii="Calibri" w:eastAsia="Times New Roman" w:hAnsi="Calibri" w:cs="Times New Roman"/>
                 <w:b/>
@@ -2636,6 +2675,7 @@
           <w:p>
             <w:pPr>
               <w:spacing w:after="0" w:line="240" w:lineRule="auto"/>
+              <w:jc w:val="both"/>
               <w:rPr>
                 <w:rFonts w:ascii="Calibri" w:eastAsia="Times New Roman" w:hAnsi="Calibri" w:cs="Times New Roman"/>
                 <w:color w:val="000000"/>
@@ -2667,6 +2707,7 @@
           <w:p>
             <w:pPr>
               <w:spacing w:after="0" w:line="240" w:lineRule="auto"/>
+              <w:jc w:val="both"/>
               <w:rPr>
                 <w:rFonts w:ascii="Calibri" w:eastAsia="Times New Roman" w:hAnsi="Calibri" w:cs="Times New Roman"/>
                 <w:color w:val="000000"/>
@@ -2703,6 +2744,7 @@
           <w:p>
             <w:pPr>
               <w:spacing w:after="0" w:line="240" w:lineRule="auto"/>
+              <w:jc w:val="both"/>
               <w:rPr>
                 <w:rFonts w:ascii="Calibri" w:eastAsia="Times New Roman" w:hAnsi="Calibri" w:cs="Times New Roman"/>
                 <w:b/>
@@ -2738,6 +2780,7 @@
           <w:p>
             <w:pPr>
               <w:spacing w:after="0" w:line="240" w:lineRule="auto"/>
+              <w:jc w:val="both"/>
               <w:rPr>
                 <w:rFonts w:ascii="Calibri" w:eastAsia="Times New Roman" w:hAnsi="Calibri" w:cs="Times New Roman"/>
                 <w:b/>
@@ -2771,6 +2814,7 @@
           <w:p>
             <w:pPr>
               <w:spacing w:after="0" w:line="240" w:lineRule="auto"/>
+              <w:jc w:val="both"/>
               <w:rPr>
                 <w:rFonts w:ascii="Calibri" w:eastAsia="Times New Roman" w:hAnsi="Calibri" w:cs="Times New Roman"/>
                 <w:b/>
@@ -2946,6 +2990,7 @@
         <w:spacing w:line="384" w:lineRule="atLeast"/>
         <w:ind w:left="720"/>
         <w:contextualSpacing/>
+        <w:jc w:val="both"/>
         <w:rPr>
           <w:rFonts w:asciiTheme="minorHAnsi" w:hAnsiTheme="minorHAnsi" w:cs="Helvetica"/>
           <w:color w:val="333333"/>
@@ -2966,6 +3011,7 @@
         <w:spacing w:line="384" w:lineRule="atLeast"/>
         <w:ind w:left="720"/>
         <w:contextualSpacing/>
+        <w:jc w:val="both"/>
         <w:rPr>
           <w:rFonts w:asciiTheme="minorHAnsi" w:hAnsiTheme="minorHAnsi" w:cs="Helvetica"/>
           <w:color w:val="333333"/>
@@ -3009,6 +3055,7 @@
         <w:spacing w:line="384" w:lineRule="atLeast"/>
         <w:ind w:left="720"/>
         <w:contextualSpacing/>
+        <w:jc w:val="both"/>
         <w:rPr>
           <w:rFonts w:asciiTheme="minorHAnsi" w:hAnsiTheme="minorHAnsi" w:cs="Helvetica"/>
           <w:b/>
@@ -3034,6 +3081,7 @@
         <w:spacing w:line="384" w:lineRule="atLeast"/>
         <w:ind w:left="720"/>
         <w:contextualSpacing/>
+        <w:jc w:val="both"/>
         <w:rPr>
           <w:rFonts w:asciiTheme="minorHAnsi" w:hAnsiTheme="minorHAnsi" w:cs="Helvetica"/>
           <w:color w:val="333333"/>
@@ -3102,6 +3150,7 @@
         <w:spacing w:line="384" w:lineRule="atLeast"/>
         <w:ind w:left="720"/>
         <w:contextualSpacing/>
+        <w:jc w:val="both"/>
         <w:rPr>
           <w:rFonts w:asciiTheme="minorHAnsi" w:hAnsiTheme="minorHAnsi" w:cs="Helvetica"/>
           <w:color w:val="333333"/>
@@ -3186,6 +3235,7 @@
         <w:spacing w:line="384" w:lineRule="atLeast"/>
         <w:ind w:left="720"/>
         <w:contextualSpacing/>
+        <w:jc w:val="both"/>
         <w:rPr>
           <w:rFonts w:asciiTheme="minorHAnsi" w:hAnsiTheme="minorHAnsi" w:cs="Helvetica"/>
           <w:color w:val="333333"/>
@@ -3214,6 +3264,7 @@
         <w:spacing w:line="384" w:lineRule="atLeast"/>
         <w:ind w:left="720"/>
         <w:contextualSpacing/>
+        <w:jc w:val="both"/>
         <w:rPr>
           <w:rFonts w:asciiTheme="minorHAnsi" w:hAnsiTheme="minorHAnsi" w:cs="Helvetica"/>
           <w:color w:val="333333"/>
@@ -3273,6 +3324,7 @@
         <w:spacing w:line="384" w:lineRule="atLeast"/>
         <w:ind w:left="720"/>
         <w:contextualSpacing/>
+        <w:jc w:val="both"/>
         <w:rPr>
           <w:rFonts w:asciiTheme="minorHAnsi" w:hAnsiTheme="minorHAnsi" w:cs="Helvetica"/>
           <w:color w:val="333333"/>
@@ -3339,6 +3391,7 @@
         <w:spacing w:line="384" w:lineRule="atLeast"/>
         <w:ind w:left="720"/>
         <w:contextualSpacing/>
+        <w:jc w:val="both"/>
         <w:rPr>
           <w:rFonts w:asciiTheme="minorHAnsi" w:hAnsiTheme="minorHAnsi" w:cs="Helvetica"/>
           <w:color w:val="333333"/>
@@ -3414,6 +3467,7 @@
         <w:spacing w:line="384" w:lineRule="atLeast"/>
         <w:ind w:left="720"/>
         <w:contextualSpacing/>
+        <w:jc w:val="both"/>
         <w:rPr>
           <w:rFonts w:asciiTheme="minorHAnsi" w:hAnsiTheme="minorHAnsi" w:cs="Helvetica"/>
           <w:color w:val="333333"/>
@@ -3473,6 +3527,7 @@
         <w:spacing w:line="384" w:lineRule="atLeast"/>
         <w:ind w:left="720"/>
         <w:contextualSpacing/>
+        <w:jc w:val="both"/>
         <w:rPr>
           <w:rFonts w:asciiTheme="minorHAnsi" w:hAnsiTheme="minorHAnsi" w:cs="Helvetica"/>
           <w:color w:val="333333"/>
@@ -3501,6 +3556,7 @@
         <w:spacing w:line="384" w:lineRule="atLeast"/>
         <w:ind w:left="720"/>
         <w:contextualSpacing/>
+        <w:jc w:val="both"/>
         <w:rPr>
           <w:rFonts w:asciiTheme="minorHAnsi" w:hAnsiTheme="minorHAnsi" w:cs="Helvetica"/>
           <w:color w:val="333333"/>
@@ -3514,6 +3570,7 @@
         <w:spacing w:line="384" w:lineRule="atLeast"/>
         <w:ind w:left="720"/>
         <w:contextualSpacing/>
+        <w:jc w:val="both"/>
         <w:rPr>
           <w:rFonts w:asciiTheme="minorHAnsi" w:hAnsiTheme="minorHAnsi" w:cs="Helvetica"/>
           <w:b/>
@@ -3538,6 +3595,7 @@
         <w:spacing w:line="384" w:lineRule="atLeast"/>
         <w:ind w:left="720"/>
         <w:contextualSpacing/>
+        <w:jc w:val="both"/>
         <w:rPr>
           <w:rFonts w:asciiTheme="minorHAnsi" w:hAnsiTheme="minorHAnsi" w:cs="Helvetica"/>
           <w:color w:val="333333"/>
@@ -3582,6 +3640,7 @@
         <w:spacing w:line="384" w:lineRule="atLeast"/>
         <w:ind w:left="720"/>
         <w:contextualSpacing/>
+        <w:jc w:val="both"/>
         <w:rPr>
           <w:rFonts w:asciiTheme="minorHAnsi" w:hAnsiTheme="minorHAnsi" w:cs="Helvetica"/>
           <w:color w:val="333333"/>
@@ -3630,6 +3689,7 @@
         <w:spacing w:line="384" w:lineRule="atLeast"/>
         <w:ind w:left="720"/>
         <w:contextualSpacing/>
+        <w:jc w:val="both"/>
         <w:rPr>
           <w:rFonts w:asciiTheme="minorHAnsi" w:hAnsiTheme="minorHAnsi" w:cs="Helvetica"/>
           <w:color w:val="333333"/>
@@ -3689,6 +3749,7 @@
         <w:spacing w:line="384" w:lineRule="atLeast"/>
         <w:ind w:left="720"/>
         <w:contextualSpacing/>
+        <w:jc w:val="both"/>
         <w:rPr>
           <w:rFonts w:asciiTheme="minorHAnsi" w:hAnsiTheme="minorHAnsi" w:cs="Helvetica"/>
           <w:color w:val="333333"/>
@@ -3778,6 +3839,7 @@
         <w:spacing w:line="384" w:lineRule="atLeast"/>
         <w:ind w:left="720"/>
         <w:contextualSpacing/>
+        <w:jc w:val="both"/>
         <w:rPr>
           <w:rFonts w:asciiTheme="minorHAnsi" w:hAnsiTheme="minorHAnsi" w:cs="Helvetica"/>
           <w:color w:val="333333"/>
@@ -3828,6 +3890,7 @@
         <w:spacing w:line="384" w:lineRule="atLeast"/>
         <w:ind w:left="720"/>
         <w:contextualSpacing/>
+        <w:jc w:val="both"/>
         <w:rPr>
           <w:rFonts w:asciiTheme="minorHAnsi" w:hAnsiTheme="minorHAnsi" w:cs="Helvetica"/>
           <w:color w:val="333333"/>
@@ -3885,6 +3948,7 @@
         <w:spacing w:line="384" w:lineRule="atLeast"/>
         <w:ind w:left="720"/>
         <w:contextualSpacing/>
+        <w:jc w:val="both"/>
         <w:rPr>
           <w:rFonts w:asciiTheme="minorHAnsi" w:hAnsiTheme="minorHAnsi" w:cs="Helvetica"/>
           <w:color w:val="333333"/>
@@ -3920,6 +3984,7 @@
         <w:spacing w:line="384" w:lineRule="atLeast"/>
         <w:ind w:left="720"/>
         <w:contextualSpacing/>
+        <w:jc w:val="both"/>
         <w:rPr>
           <w:rFonts w:asciiTheme="minorHAnsi" w:hAnsiTheme="minorHAnsi" w:cs="Helvetica"/>
           <w:color w:val="333333"/>
@@ -3971,8 +4036,6 @@
         </w:rPr>
         <w:t>);</w:t>
       </w:r>
-      <w:bookmarkStart w:id="0" w:name="_GoBack"/>
-      <w:bookmarkEnd w:id="0"/>
     </w:p>
     <w:p>
       <w:pPr>
@@ -3981,6 +4044,7 @@
         <w:spacing w:line="384" w:lineRule="atLeast"/>
         <w:ind w:left="720"/>
         <w:contextualSpacing/>
+        <w:jc w:val="both"/>
         <w:rPr>
           <w:rFonts w:asciiTheme="minorHAnsi" w:hAnsiTheme="minorHAnsi" w:cs="Helvetica"/>
           <w:color w:val="333333"/>
@@ -4009,6 +4073,7 @@
         <w:spacing w:line="384" w:lineRule="atLeast"/>
         <w:ind w:left="720"/>
         <w:contextualSpacing/>
+        <w:jc w:val="both"/>
         <w:rPr>
           <w:rFonts w:asciiTheme="minorHAnsi" w:hAnsiTheme="minorHAnsi" w:cs="Helvetica"/>
           <w:color w:val="333333"/>
@@ -4022,6 +4087,7 @@
         <w:spacing w:line="384" w:lineRule="atLeast"/>
         <w:ind w:left="720"/>
         <w:contextualSpacing/>
+        <w:jc w:val="both"/>
         <w:rPr>
           <w:rFonts w:asciiTheme="minorHAnsi" w:hAnsiTheme="minorHAnsi" w:cs="Helvetica"/>
           <w:color w:val="333333"/>
@@ -4061,6 +4127,7 @@
         <w:shd w:val="clear" w:color="auto" w:fill="FFFFFF"/>
         <w:spacing w:line="384" w:lineRule="atLeast"/>
         <w:contextualSpacing/>
+        <w:jc w:val="both"/>
         <w:rPr>
           <w:rFonts w:asciiTheme="minorHAnsi" w:hAnsiTheme="minorHAnsi" w:cs="Helvetica"/>
           <w:color w:val="333333"/>
@@ -4123,6 +4190,7 @@
         <w:shd w:val="clear" w:color="auto" w:fill="FFFFFF"/>
         <w:spacing w:line="384" w:lineRule="atLeast"/>
         <w:contextualSpacing/>
+        <w:jc w:val="both"/>
         <w:rPr>
           <w:rFonts w:asciiTheme="minorHAnsi" w:hAnsiTheme="minorHAnsi" w:cs="Helvetica"/>
           <w:color w:val="333333"/>
@@ -4165,34 +4233,132 @@
           <w:rFonts w:asciiTheme="minorHAnsi" w:hAnsiTheme="minorHAnsi" w:cs="Helvetica"/>
           <w:color w:val="333333"/>
         </w:rPr>
-        <w:t xml:space="preserve"> would decremented to 0, thus the calling process</w:t>
-      </w:r>
-    </w:p>
-    <w:p>
-      <w:pPr>
-        <w:pStyle w:val="NormalWeb"/>
+        <w:t xml:space="preserve"> would </w:t>
+      </w:r>
+      <w:r>
+        <w:rPr>
+          <w:rFonts w:asciiTheme="minorHAnsi" w:hAnsiTheme="minorHAnsi" w:cs="Helvetica"/>
+          <w:color w:val="333333"/>
+        </w:rPr>
+        <w:t xml:space="preserve">be </w:t>
+      </w:r>
+      <w:r>
+        <w:rPr>
+          <w:rFonts w:asciiTheme="minorHAnsi" w:hAnsiTheme="minorHAnsi" w:cs="Helvetica"/>
+          <w:color w:val="333333"/>
+        </w:rPr>
+        <w:t>decremented to 0, thus the calling process</w:t>
+      </w:r>
+      <w:r>
+        <w:rPr>
+          <w:rFonts w:asciiTheme="minorHAnsi" w:hAnsiTheme="minorHAnsi" w:cs="Helvetica"/>
+          <w:color w:val="333333"/>
+        </w:rPr>
+        <w:t xml:space="preserve"> (say </w:t>
+      </w:r>
+      <w:proofErr w:type="gramStart"/>
+      <w:r>
+        <w:rPr>
+          <w:rFonts w:asciiTheme="minorHAnsi" w:hAnsiTheme="minorHAnsi" w:cs="Helvetica"/>
+          <w:color w:val="333333"/>
+        </w:rPr>
+        <w:t>producer )</w:t>
+      </w:r>
+      <w:proofErr w:type="gramEnd"/>
+      <w:r>
+        <w:rPr>
+          <w:rFonts w:asciiTheme="minorHAnsi" w:hAnsiTheme="minorHAnsi" w:cs="Helvetica"/>
+          <w:color w:val="333333"/>
+        </w:rPr>
+        <w:t xml:space="preserve"> would suspend its execution.</w:t>
+      </w:r>
+    </w:p>
+    <w:p>
+      <w:pPr>
+        <w:pStyle w:val="NormalWeb"/>
+        <w:numPr>
+          <w:ilvl w:val="0"/>
+          <w:numId w:val="11"/>
+        </w:numPr>
         <w:shd w:val="clear" w:color="auto" w:fill="FFFFFF"/>
         <w:spacing w:line="384" w:lineRule="atLeast"/>
-        <w:ind w:left="720"/>
-        <w:contextualSpacing/>
-        <w:rPr>
-          <w:rFonts w:asciiTheme="minorHAnsi" w:hAnsiTheme="minorHAnsi" w:cs="Helvetica"/>
-          <w:color w:val="333333"/>
-        </w:rPr>
-      </w:pPr>
-    </w:p>
-    <w:p>
-      <w:pPr>
-        <w:pStyle w:val="NormalWeb"/>
+        <w:contextualSpacing/>
+        <w:jc w:val="both"/>
+        <w:rPr>
+          <w:rFonts w:asciiTheme="minorHAnsi" w:hAnsiTheme="minorHAnsi" w:cs="Helvetica"/>
+          <w:color w:val="333333"/>
+        </w:rPr>
+      </w:pPr>
+      <w:r>
+        <w:rPr>
+          <w:rFonts w:asciiTheme="minorHAnsi" w:hAnsiTheme="minorHAnsi" w:cs="Helvetica"/>
+          <w:color w:val="333333"/>
+        </w:rPr>
+        <w:t>At the same time, cons</w:t>
+      </w:r>
+      <w:r>
+        <w:rPr>
+          <w:rFonts w:asciiTheme="minorHAnsi" w:hAnsiTheme="minorHAnsi" w:cs="Helvetica"/>
+          <w:color w:val="333333"/>
+        </w:rPr>
+        <w:t xml:space="preserve">umer process is executing in a parallel thread, it executes its first statement which is </w:t>
+      </w:r>
+      <w:proofErr w:type="gramStart"/>
+      <w:r>
+        <w:rPr>
+          <w:rFonts w:asciiTheme="minorHAnsi" w:hAnsiTheme="minorHAnsi" w:cs="Helvetica"/>
+          <w:color w:val="333333"/>
+        </w:rPr>
+        <w:t>wait(</w:t>
+      </w:r>
+      <w:proofErr w:type="gramEnd"/>
+      <w:r>
+        <w:rPr>
+          <w:rFonts w:asciiTheme="minorHAnsi" w:hAnsiTheme="minorHAnsi" w:cs="Helvetica"/>
+          <w:color w:val="333333"/>
+        </w:rPr>
+        <w:t>) system call on ‘</w:t>
+      </w:r>
+      <w:proofErr w:type="spellStart"/>
+      <w:r>
+        <w:rPr>
+          <w:rFonts w:asciiTheme="minorHAnsi" w:hAnsiTheme="minorHAnsi" w:cs="Helvetica"/>
+          <w:color w:val="333333"/>
+        </w:rPr>
+        <w:t>testSem</w:t>
+      </w:r>
+      <w:proofErr w:type="spellEnd"/>
+      <w:r>
+        <w:rPr>
+          <w:rFonts w:asciiTheme="minorHAnsi" w:hAnsiTheme="minorHAnsi" w:cs="Helvetica"/>
+          <w:color w:val="333333"/>
+        </w:rPr>
+        <w:t>’ semaphore. This would again decrement the value from 0 to -1. And consumer is suspended from execution.</w:t>
+      </w:r>
+    </w:p>
+    <w:p>
+      <w:pPr>
+        <w:pStyle w:val="NormalWeb"/>
+        <w:numPr>
+          <w:ilvl w:val="0"/>
+          <w:numId w:val="11"/>
+        </w:numPr>
         <w:shd w:val="clear" w:color="auto" w:fill="FFFFFF"/>
         <w:spacing w:line="384" w:lineRule="atLeast"/>
-        <w:ind w:left="720"/>
-        <w:contextualSpacing/>
-        <w:rPr>
-          <w:rFonts w:asciiTheme="minorHAnsi" w:hAnsiTheme="minorHAnsi" w:cs="Helvetica"/>
-          <w:color w:val="333333"/>
-        </w:rPr>
-      </w:pPr>
+        <w:contextualSpacing/>
+        <w:jc w:val="both"/>
+        <w:rPr>
+          <w:rFonts w:asciiTheme="minorHAnsi" w:hAnsiTheme="minorHAnsi" w:cs="Helvetica"/>
+          <w:color w:val="333333"/>
+        </w:rPr>
+      </w:pPr>
+      <w:r>
+        <w:rPr>
+          <w:rFonts w:asciiTheme="minorHAnsi" w:hAnsiTheme="minorHAnsi" w:cs="Helvetica"/>
+          <w:color w:val="333333"/>
+        </w:rPr>
+        <w:t>In such cases, a deadlock would occur where both producer and consumer are waiting for each other to complete and neither can resume its execution.</w:t>
+      </w:r>
     </w:p>
     <w:p>
       <w:pPr>
@@ -4201,6 +4367,35 @@
         <w:spacing w:line="384" w:lineRule="atLeast"/>
         <w:ind w:left="720"/>
         <w:contextualSpacing/>
+        <w:jc w:val="both"/>
+        <w:rPr>
+          <w:rFonts w:asciiTheme="minorHAnsi" w:hAnsiTheme="minorHAnsi" w:cs="Helvetica"/>
+          <w:color w:val="333333"/>
+        </w:rPr>
+      </w:pPr>
+    </w:p>
+    <w:p>
+      <w:pPr>
+        <w:pStyle w:val="NormalWeb"/>
+        <w:shd w:val="clear" w:color="auto" w:fill="FFFFFF"/>
+        <w:spacing w:line="384" w:lineRule="atLeast"/>
+        <w:ind w:left="720"/>
+        <w:contextualSpacing/>
+        <w:jc w:val="both"/>
+        <w:rPr>
+          <w:rFonts w:asciiTheme="minorHAnsi" w:hAnsiTheme="minorHAnsi" w:cs="Helvetica"/>
+          <w:color w:val="333333"/>
+        </w:rPr>
+      </w:pPr>
+    </w:p>
+    <w:p>
+      <w:pPr>
+        <w:pStyle w:val="NormalWeb"/>
+        <w:shd w:val="clear" w:color="auto" w:fill="FFFFFF"/>
+        <w:spacing w:line="384" w:lineRule="atLeast"/>
+        <w:ind w:left="720"/>
+        <w:contextualSpacing/>
+        <w:jc w:val="both"/>
         <w:rPr>
           <w:rFonts w:asciiTheme="minorHAnsi" w:hAnsiTheme="minorHAnsi" w:cs="Helvetica"/>
           <w:b/>
@@ -4239,6 +4434,7 @@
         <w:spacing w:line="384" w:lineRule="atLeast"/>
         <w:ind w:left="720"/>
         <w:contextualSpacing/>
+        <w:jc w:val="both"/>
         <w:rPr>
           <w:rFonts w:asciiTheme="minorHAnsi" w:hAnsiTheme="minorHAnsi" w:cs="Helvetica"/>
           <w:b/>
@@ -4263,6 +4459,7 @@
         <w:spacing w:line="384" w:lineRule="atLeast"/>
         <w:ind w:left="720"/>
         <w:contextualSpacing/>
+        <w:jc w:val="both"/>
         <w:rPr>
           <w:rFonts w:asciiTheme="minorHAnsi" w:hAnsiTheme="minorHAnsi" w:cs="Helvetica"/>
           <w:color w:val="333333"/>
@@ -4299,6 +4496,7 @@
         <w:spacing w:before="240" w:after="240" w:line="384" w:lineRule="atLeast"/>
         <w:ind w:left="720"/>
         <w:contextualSpacing/>
+        <w:jc w:val="both"/>
         <w:rPr>
           <w:rFonts w:asciiTheme="minorHAnsi" w:hAnsiTheme="minorHAnsi" w:cs="Helvetica"/>
           <w:color w:val="333333"/>
@@ -4335,17 +4533,17 @@
         <w:spacing w:before="240" w:after="240" w:line="384" w:lineRule="atLeast"/>
         <w:ind w:left="720"/>
         <w:contextualSpacing/>
-        <w:rPr>
-          <w:rFonts w:asciiTheme="minorHAnsi" w:hAnsiTheme="minorHAnsi" w:cs="Helvetica"/>
-          <w:color w:val="333333"/>
-        </w:rPr>
-      </w:pPr>
-      <w:r>
-        <w:rPr>
-          <w:rFonts w:asciiTheme="minorHAnsi" w:hAnsiTheme="minorHAnsi" w:cs="Helvetica"/>
-          <w:color w:val="333333"/>
-        </w:rPr>
-        <w:lastRenderedPageBreak/>
+        <w:jc w:val="both"/>
+        <w:rPr>
+          <w:rFonts w:asciiTheme="minorHAnsi" w:hAnsiTheme="minorHAnsi" w:cs="Helvetica"/>
+          <w:color w:val="333333"/>
+        </w:rPr>
+      </w:pPr>
+      <w:r>
+        <w:rPr>
+          <w:rFonts w:asciiTheme="minorHAnsi" w:hAnsiTheme="minorHAnsi" w:cs="Helvetica"/>
+          <w:color w:val="333333"/>
+        </w:rPr>
         <w:t xml:space="preserve"> #include &lt;</w:t>
       </w:r>
       <w:proofErr w:type="spellStart"/>
@@ -4372,19 +4570,21 @@
         <w:spacing w:before="240" w:after="240" w:line="384" w:lineRule="atLeast"/>
         <w:ind w:left="720"/>
         <w:contextualSpacing/>
-        <w:rPr>
-          <w:rFonts w:asciiTheme="minorHAnsi" w:hAnsiTheme="minorHAnsi" w:cs="Helvetica"/>
-          <w:color w:val="333333"/>
-        </w:rPr>
-      </w:pPr>
-    </w:p>
-    <w:p>
-      <w:pPr>
-        <w:pStyle w:val="NormalWeb"/>
-        <w:shd w:val="clear" w:color="auto" w:fill="FFFFFF"/>
-        <w:spacing w:before="240" w:after="240" w:line="384" w:lineRule="atLeast"/>
-        <w:ind w:left="720"/>
-        <w:contextualSpacing/>
+        <w:jc w:val="both"/>
+        <w:rPr>
+          <w:rFonts w:asciiTheme="minorHAnsi" w:hAnsiTheme="minorHAnsi" w:cs="Helvetica"/>
+          <w:color w:val="333333"/>
+        </w:rPr>
+      </w:pPr>
+    </w:p>
+    <w:p>
+      <w:pPr>
+        <w:pStyle w:val="NormalWeb"/>
+        <w:shd w:val="clear" w:color="auto" w:fill="FFFFFF"/>
+        <w:spacing w:before="240" w:after="240" w:line="384" w:lineRule="atLeast"/>
+        <w:ind w:left="720"/>
+        <w:contextualSpacing/>
+        <w:jc w:val="both"/>
         <w:rPr>
           <w:rFonts w:asciiTheme="minorHAnsi" w:hAnsiTheme="minorHAnsi" w:cs="Helvetica"/>
           <w:color w:val="333333"/>
@@ -4405,6 +4605,7 @@
         <w:spacing w:before="240" w:after="240" w:line="384" w:lineRule="atLeast"/>
         <w:ind w:left="720"/>
         <w:contextualSpacing/>
+        <w:jc w:val="both"/>
         <w:rPr>
           <w:rFonts w:asciiTheme="minorHAnsi" w:hAnsiTheme="minorHAnsi" w:cs="Helvetica"/>
           <w:color w:val="333333"/>
@@ -4450,6 +4651,7 @@
         <w:spacing w:before="240" w:after="240" w:line="384" w:lineRule="atLeast"/>
         <w:ind w:left="720"/>
         <w:contextualSpacing/>
+        <w:jc w:val="both"/>
         <w:rPr>
           <w:rFonts w:asciiTheme="minorHAnsi" w:hAnsiTheme="minorHAnsi" w:cs="Helvetica"/>
           <w:color w:val="333333"/>
@@ -4486,6 +4688,7 @@
         <w:spacing w:before="240" w:after="240" w:line="384" w:lineRule="atLeast"/>
         <w:ind w:left="720"/>
         <w:contextualSpacing/>
+        <w:jc w:val="both"/>
         <w:rPr>
           <w:rFonts w:asciiTheme="minorHAnsi" w:hAnsiTheme="minorHAnsi" w:cs="Helvetica"/>
           <w:color w:val="333333"/>
@@ -4506,6 +4709,7 @@
         <w:spacing w:before="240" w:after="240" w:line="384" w:lineRule="atLeast"/>
         <w:ind w:left="720"/>
         <w:contextualSpacing/>
+        <w:jc w:val="both"/>
         <w:rPr>
           <w:rFonts w:asciiTheme="minorHAnsi" w:hAnsiTheme="minorHAnsi" w:cs="Helvetica"/>
           <w:color w:val="333333"/>
@@ -4551,6 +4755,7 @@
         <w:spacing w:before="240" w:after="240" w:line="384" w:lineRule="atLeast"/>
         <w:ind w:left="720"/>
         <w:contextualSpacing/>
+        <w:jc w:val="both"/>
         <w:rPr>
           <w:rFonts w:asciiTheme="minorHAnsi" w:hAnsiTheme="minorHAnsi" w:cs="Helvetica"/>
           <w:b/>
@@ -4597,6 +4802,7 @@
         <w:spacing w:before="240" w:after="240" w:line="384" w:lineRule="atLeast"/>
         <w:ind w:left="720"/>
         <w:contextualSpacing/>
+        <w:jc w:val="both"/>
         <w:rPr>
           <w:rFonts w:asciiTheme="minorHAnsi" w:hAnsiTheme="minorHAnsi" w:cs="Helvetica"/>
           <w:b/>
@@ -4629,6 +4835,7 @@
         <w:spacing w:before="240" w:after="240" w:line="384" w:lineRule="atLeast"/>
         <w:ind w:left="720"/>
         <w:contextualSpacing/>
+        <w:jc w:val="both"/>
         <w:rPr>
           <w:rFonts w:asciiTheme="minorHAnsi" w:hAnsiTheme="minorHAnsi" w:cs="Helvetica"/>
           <w:color w:val="333333"/>
@@ -4665,19 +4872,21 @@
         <w:spacing w:before="240" w:after="240" w:line="384" w:lineRule="atLeast"/>
         <w:ind w:left="720"/>
         <w:contextualSpacing/>
-        <w:rPr>
-          <w:rFonts w:asciiTheme="minorHAnsi" w:hAnsiTheme="minorHAnsi" w:cs="Helvetica"/>
-          <w:color w:val="333333"/>
-        </w:rPr>
-      </w:pPr>
-    </w:p>
-    <w:p>
-      <w:pPr>
-        <w:pStyle w:val="NormalWeb"/>
-        <w:shd w:val="clear" w:color="auto" w:fill="FFFFFF"/>
-        <w:spacing w:before="240" w:after="240" w:line="384" w:lineRule="atLeast"/>
-        <w:ind w:left="720"/>
-        <w:contextualSpacing/>
+        <w:jc w:val="both"/>
+        <w:rPr>
+          <w:rFonts w:asciiTheme="minorHAnsi" w:hAnsiTheme="minorHAnsi" w:cs="Helvetica"/>
+          <w:color w:val="333333"/>
+        </w:rPr>
+      </w:pPr>
+    </w:p>
+    <w:p>
+      <w:pPr>
+        <w:pStyle w:val="NormalWeb"/>
+        <w:shd w:val="clear" w:color="auto" w:fill="FFFFFF"/>
+        <w:spacing w:before="240" w:after="240" w:line="384" w:lineRule="atLeast"/>
+        <w:ind w:left="720"/>
+        <w:contextualSpacing/>
+        <w:jc w:val="both"/>
         <w:rPr>
           <w:rFonts w:asciiTheme="minorHAnsi" w:hAnsiTheme="minorHAnsi" w:cs="Helvetica"/>
           <w:color w:val="333333"/>
@@ -4730,6 +4939,7 @@
         <w:spacing w:before="240" w:after="240" w:line="384" w:lineRule="atLeast"/>
         <w:ind w:left="720"/>
         <w:contextualSpacing/>
+        <w:jc w:val="both"/>
         <w:rPr>
           <w:rFonts w:asciiTheme="minorHAnsi" w:hAnsiTheme="minorHAnsi" w:cs="Helvetica"/>
           <w:color w:val="333333"/>
@@ -4750,6 +4960,7 @@
         <w:spacing w:before="240" w:after="240" w:line="384" w:lineRule="atLeast"/>
         <w:ind w:left="720"/>
         <w:contextualSpacing/>
+        <w:jc w:val="both"/>
         <w:rPr>
           <w:rFonts w:asciiTheme="minorHAnsi" w:hAnsiTheme="minorHAnsi" w:cs="Helvetica"/>
           <w:color w:val="333333"/>
@@ -4778,6 +4989,7 @@
         <w:spacing w:before="240" w:after="240" w:line="384" w:lineRule="atLeast"/>
         <w:ind w:left="720"/>
         <w:contextualSpacing/>
+        <w:jc w:val="both"/>
         <w:rPr>
           <w:rFonts w:asciiTheme="minorHAnsi" w:hAnsiTheme="minorHAnsi" w:cs="Helvetica"/>
           <w:color w:val="333333"/>
@@ -4839,6 +5051,7 @@
         <w:spacing w:before="240" w:after="240" w:line="384" w:lineRule="atLeast"/>
         <w:ind w:left="720"/>
         <w:contextualSpacing/>
+        <w:jc w:val="both"/>
         <w:rPr>
           <w:rFonts w:asciiTheme="minorHAnsi" w:hAnsiTheme="minorHAnsi" w:cs="Helvetica"/>
           <w:color w:val="333333"/>
@@ -4916,6 +5129,7 @@
         <w:spacing w:before="240" w:after="240" w:line="384" w:lineRule="atLeast"/>
         <w:ind w:left="720"/>
         <w:contextualSpacing/>
+        <w:jc w:val="both"/>
         <w:rPr>
           <w:rFonts w:asciiTheme="minorHAnsi" w:hAnsiTheme="minorHAnsi" w:cs="Helvetica"/>
           <w:color w:val="333333"/>
@@ -4937,6 +5151,7 @@
         <w:spacing w:before="240" w:after="240" w:line="384" w:lineRule="atLeast"/>
         <w:ind w:left="720"/>
         <w:contextualSpacing/>
+        <w:jc w:val="both"/>
         <w:rPr>
           <w:rFonts w:asciiTheme="minorHAnsi" w:hAnsiTheme="minorHAnsi" w:cs="Helvetica"/>
           <w:color w:val="333333"/>
@@ -4980,6 +5195,7 @@
         <w:spacing w:before="240" w:after="240" w:line="384" w:lineRule="atLeast"/>
         <w:ind w:left="720"/>
         <w:contextualSpacing/>
+        <w:jc w:val="both"/>
         <w:rPr>
           <w:rFonts w:asciiTheme="minorHAnsi" w:hAnsiTheme="minorHAnsi" w:cs="Helvetica"/>
           <w:color w:val="333333"/>
@@ -5024,6 +5240,7 @@
         <w:spacing w:before="240" w:after="240" w:line="384" w:lineRule="atLeast"/>
         <w:ind w:left="720"/>
         <w:contextualSpacing/>
+        <w:jc w:val="both"/>
         <w:rPr>
           <w:rFonts w:asciiTheme="minorHAnsi" w:hAnsiTheme="minorHAnsi" w:cs="Helvetica"/>
           <w:color w:val="333333"/>
@@ -5092,6 +5309,7 @@
         <w:spacing w:before="240" w:after="240" w:line="384" w:lineRule="atLeast"/>
         <w:ind w:left="720"/>
         <w:contextualSpacing/>
+        <w:jc w:val="both"/>
         <w:rPr>
           <w:rFonts w:asciiTheme="minorHAnsi" w:hAnsiTheme="minorHAnsi" w:cs="Helvetica"/>
           <w:color w:val="333333"/>
@@ -5135,6 +5353,7 @@
         <w:spacing w:before="240" w:after="240" w:line="384" w:lineRule="atLeast"/>
         <w:ind w:left="720"/>
         <w:contextualSpacing/>
+        <w:jc w:val="both"/>
         <w:rPr>
           <w:rFonts w:asciiTheme="minorHAnsi" w:hAnsiTheme="minorHAnsi" w:cs="Helvetica"/>
           <w:color w:val="333333"/>
@@ -5156,6 +5375,7 @@
         <w:spacing w:before="240" w:after="240" w:line="384" w:lineRule="atLeast"/>
         <w:ind w:left="720"/>
         <w:contextualSpacing/>
+        <w:jc w:val="both"/>
         <w:rPr>
           <w:rFonts w:asciiTheme="minorHAnsi" w:hAnsiTheme="minorHAnsi" w:cs="Helvetica"/>
           <w:color w:val="333333"/>
@@ -5176,6 +5396,7 @@
         <w:spacing w:before="240" w:after="240" w:line="384" w:lineRule="atLeast"/>
         <w:ind w:left="720"/>
         <w:contextualSpacing/>
+        <w:jc w:val="both"/>
         <w:rPr>
           <w:rFonts w:asciiTheme="minorHAnsi" w:hAnsiTheme="minorHAnsi" w:cs="Helvetica"/>
           <w:b/>
@@ -5200,6 +5421,7 @@
         <w:spacing w:before="240" w:after="240" w:line="384" w:lineRule="atLeast"/>
         <w:ind w:left="720"/>
         <w:contextualSpacing/>
+        <w:jc w:val="both"/>
         <w:rPr>
           <w:rFonts w:asciiTheme="minorHAnsi" w:hAnsiTheme="minorHAnsi" w:cs="Helvetica"/>
           <w:color w:val="333333"/>
@@ -5236,19 +5458,21 @@
         <w:spacing w:before="240" w:after="240" w:line="384" w:lineRule="atLeast"/>
         <w:ind w:left="720"/>
         <w:contextualSpacing/>
-        <w:rPr>
-          <w:rFonts w:asciiTheme="minorHAnsi" w:hAnsiTheme="minorHAnsi" w:cs="Helvetica"/>
-          <w:color w:val="333333"/>
-        </w:rPr>
-      </w:pPr>
-    </w:p>
-    <w:p>
-      <w:pPr>
-        <w:pStyle w:val="NormalWeb"/>
-        <w:shd w:val="clear" w:color="auto" w:fill="FFFFFF"/>
-        <w:spacing w:before="240" w:after="240" w:line="384" w:lineRule="atLeast"/>
-        <w:ind w:left="720"/>
-        <w:contextualSpacing/>
+        <w:jc w:val="both"/>
+        <w:rPr>
+          <w:rFonts w:asciiTheme="minorHAnsi" w:hAnsiTheme="minorHAnsi" w:cs="Helvetica"/>
+          <w:color w:val="333333"/>
+        </w:rPr>
+      </w:pPr>
+    </w:p>
+    <w:p>
+      <w:pPr>
+        <w:pStyle w:val="NormalWeb"/>
+        <w:shd w:val="clear" w:color="auto" w:fill="FFFFFF"/>
+        <w:spacing w:before="240" w:after="240" w:line="384" w:lineRule="atLeast"/>
+        <w:ind w:left="720"/>
+        <w:contextualSpacing/>
+        <w:jc w:val="both"/>
         <w:rPr>
           <w:rFonts w:asciiTheme="minorHAnsi" w:hAnsiTheme="minorHAnsi" w:cs="Helvetica"/>
           <w:color w:val="333333"/>
@@ -5294,16 +5518,18 @@
         <w:spacing w:before="240" w:after="240" w:line="384" w:lineRule="atLeast"/>
         <w:ind w:left="720"/>
         <w:contextualSpacing/>
-        <w:rPr>
-          <w:rFonts w:asciiTheme="minorHAnsi" w:hAnsiTheme="minorHAnsi" w:cs="Helvetica"/>
-          <w:color w:val="333333"/>
-        </w:rPr>
-      </w:pPr>
-      <w:r>
-        <w:rPr>
-          <w:rFonts w:asciiTheme="minorHAnsi" w:hAnsiTheme="minorHAnsi" w:cs="Helvetica"/>
-          <w:color w:val="333333"/>
-        </w:rPr>
+        <w:jc w:val="both"/>
+        <w:rPr>
+          <w:rFonts w:asciiTheme="minorHAnsi" w:hAnsiTheme="minorHAnsi" w:cs="Helvetica"/>
+          <w:color w:val="333333"/>
+        </w:rPr>
+      </w:pPr>
+      <w:r>
+        <w:rPr>
+          <w:rFonts w:asciiTheme="minorHAnsi" w:hAnsiTheme="minorHAnsi" w:cs="Helvetica"/>
+          <w:color w:val="333333"/>
+        </w:rPr>
+        <w:lastRenderedPageBreak/>
         <w:t>{</w:t>
       </w:r>
       <w:r>
@@ -5321,26 +5547,28 @@
         <w:spacing w:before="240" w:after="240" w:line="384" w:lineRule="atLeast"/>
         <w:ind w:left="720"/>
         <w:contextualSpacing/>
-        <w:rPr>
-          <w:rFonts w:asciiTheme="minorHAnsi" w:hAnsiTheme="minorHAnsi" w:cs="Helvetica"/>
-          <w:color w:val="333333"/>
-        </w:rPr>
-      </w:pPr>
-      <w:r>
-        <w:rPr>
-          <w:rFonts w:asciiTheme="minorHAnsi" w:hAnsiTheme="minorHAnsi" w:cs="Helvetica"/>
-          <w:color w:val="333333"/>
-        </w:rPr>
-        <w:tab/>
-      </w:r>
-    </w:p>
-    <w:p>
-      <w:pPr>
-        <w:pStyle w:val="NormalWeb"/>
-        <w:shd w:val="clear" w:color="auto" w:fill="FFFFFF"/>
-        <w:spacing w:before="240" w:after="240" w:line="384" w:lineRule="atLeast"/>
-        <w:ind w:left="720"/>
-        <w:contextualSpacing/>
+        <w:jc w:val="both"/>
+        <w:rPr>
+          <w:rFonts w:asciiTheme="minorHAnsi" w:hAnsiTheme="minorHAnsi" w:cs="Helvetica"/>
+          <w:color w:val="333333"/>
+        </w:rPr>
+      </w:pPr>
+      <w:r>
+        <w:rPr>
+          <w:rFonts w:asciiTheme="minorHAnsi" w:hAnsiTheme="minorHAnsi" w:cs="Helvetica"/>
+          <w:color w:val="333333"/>
+        </w:rPr>
+        <w:tab/>
+      </w:r>
+    </w:p>
+    <w:p>
+      <w:pPr>
+        <w:pStyle w:val="NormalWeb"/>
+        <w:shd w:val="clear" w:color="auto" w:fill="FFFFFF"/>
+        <w:spacing w:before="240" w:after="240" w:line="384" w:lineRule="atLeast"/>
+        <w:ind w:left="720"/>
+        <w:contextualSpacing/>
+        <w:jc w:val="both"/>
         <w:rPr>
           <w:rFonts w:asciiTheme="minorHAnsi" w:hAnsiTheme="minorHAnsi" w:cs="Helvetica"/>
           <w:color w:val="333333"/>
@@ -5377,33 +5605,35 @@
         <w:spacing w:before="240" w:after="240" w:line="384" w:lineRule="atLeast"/>
         <w:ind w:left="720"/>
         <w:contextualSpacing/>
-        <w:rPr>
-          <w:rFonts w:asciiTheme="minorHAnsi" w:hAnsiTheme="minorHAnsi" w:cs="Helvetica"/>
-          <w:color w:val="333333"/>
-        </w:rPr>
-      </w:pPr>
-      <w:r>
-        <w:rPr>
-          <w:rFonts w:asciiTheme="minorHAnsi" w:hAnsiTheme="minorHAnsi" w:cs="Helvetica"/>
-          <w:color w:val="333333"/>
-        </w:rPr>
-        <w:tab/>
-      </w:r>
-      <w:r>
-        <w:rPr>
-          <w:rFonts w:asciiTheme="minorHAnsi" w:hAnsiTheme="minorHAnsi" w:cs="Helvetica"/>
-          <w:color w:val="333333"/>
-        </w:rPr>
-        <w:tab/>
-      </w:r>
-    </w:p>
-    <w:p>
-      <w:pPr>
-        <w:pStyle w:val="NormalWeb"/>
-        <w:shd w:val="clear" w:color="auto" w:fill="FFFFFF"/>
-        <w:spacing w:before="240" w:after="240" w:line="384" w:lineRule="atLeast"/>
-        <w:ind w:left="720"/>
-        <w:contextualSpacing/>
+        <w:jc w:val="both"/>
+        <w:rPr>
+          <w:rFonts w:asciiTheme="minorHAnsi" w:hAnsiTheme="minorHAnsi" w:cs="Helvetica"/>
+          <w:color w:val="333333"/>
+        </w:rPr>
+      </w:pPr>
+      <w:r>
+        <w:rPr>
+          <w:rFonts w:asciiTheme="minorHAnsi" w:hAnsiTheme="minorHAnsi" w:cs="Helvetica"/>
+          <w:color w:val="333333"/>
+        </w:rPr>
+        <w:tab/>
+      </w:r>
+      <w:r>
+        <w:rPr>
+          <w:rFonts w:asciiTheme="minorHAnsi" w:hAnsiTheme="minorHAnsi" w:cs="Helvetica"/>
+          <w:color w:val="333333"/>
+        </w:rPr>
+        <w:tab/>
+      </w:r>
+    </w:p>
+    <w:p>
+      <w:pPr>
+        <w:pStyle w:val="NormalWeb"/>
+        <w:shd w:val="clear" w:color="auto" w:fill="FFFFFF"/>
+        <w:spacing w:before="240" w:after="240" w:line="384" w:lineRule="atLeast"/>
+        <w:ind w:left="720"/>
+        <w:contextualSpacing/>
+        <w:jc w:val="both"/>
         <w:rPr>
           <w:rFonts w:asciiTheme="minorHAnsi" w:hAnsiTheme="minorHAnsi" w:cs="Helvetica"/>
           <w:color w:val="333333"/>
@@ -5447,6 +5677,7 @@
         <w:spacing w:before="240" w:after="240" w:line="384" w:lineRule="atLeast"/>
         <w:ind w:left="720"/>
         <w:contextualSpacing/>
+        <w:jc w:val="both"/>
         <w:rPr>
           <w:rFonts w:asciiTheme="minorHAnsi" w:hAnsiTheme="minorHAnsi" w:cs="Helvetica"/>
           <w:color w:val="333333"/>
@@ -5529,17 +5760,17 @@
         <w:spacing w:before="240" w:after="240" w:line="384" w:lineRule="atLeast"/>
         <w:ind w:left="720"/>
         <w:contextualSpacing/>
-        <w:rPr>
-          <w:rFonts w:asciiTheme="minorHAnsi" w:hAnsiTheme="minorHAnsi" w:cs="Helvetica"/>
-          <w:color w:val="333333"/>
-        </w:rPr>
-      </w:pPr>
-      <w:r>
-        <w:rPr>
-          <w:rFonts w:asciiTheme="minorHAnsi" w:hAnsiTheme="minorHAnsi" w:cs="Helvetica"/>
-          <w:color w:val="333333"/>
-        </w:rPr>
-        <w:lastRenderedPageBreak/>
+        <w:jc w:val="both"/>
+        <w:rPr>
+          <w:rFonts w:asciiTheme="minorHAnsi" w:hAnsiTheme="minorHAnsi" w:cs="Helvetica"/>
+          <w:color w:val="333333"/>
+        </w:rPr>
+      </w:pPr>
+      <w:r>
+        <w:rPr>
+          <w:rFonts w:asciiTheme="minorHAnsi" w:hAnsiTheme="minorHAnsi" w:cs="Helvetica"/>
+          <w:color w:val="333333"/>
+        </w:rPr>
         <w:tab/>
       </w:r>
       <w:r>
@@ -5573,6 +5804,7 @@
         <w:spacing w:before="240" w:after="240" w:line="384" w:lineRule="atLeast"/>
         <w:ind w:left="720"/>
         <w:contextualSpacing/>
+        <w:jc w:val="both"/>
         <w:rPr>
           <w:rFonts w:asciiTheme="minorHAnsi" w:hAnsiTheme="minorHAnsi" w:cs="Helvetica"/>
           <w:color w:val="333333"/>
@@ -5623,6 +5855,7 @@
         <w:spacing w:before="240" w:after="240" w:line="384" w:lineRule="atLeast"/>
         <w:ind w:left="720"/>
         <w:contextualSpacing/>
+        <w:jc w:val="both"/>
         <w:rPr>
           <w:rFonts w:asciiTheme="minorHAnsi" w:hAnsiTheme="minorHAnsi" w:cs="Helvetica"/>
           <w:color w:val="333333"/>
@@ -5651,6 +5884,7 @@
         <w:spacing w:before="240" w:after="240" w:line="384" w:lineRule="atLeast"/>
         <w:ind w:left="720"/>
         <w:contextualSpacing/>
+        <w:jc w:val="both"/>
         <w:rPr>
           <w:rFonts w:asciiTheme="minorHAnsi" w:hAnsiTheme="minorHAnsi" w:cs="Helvetica"/>
           <w:color w:val="333333"/>
@@ -5694,6 +5928,7 @@
         <w:spacing w:before="240" w:after="240" w:line="384" w:lineRule="atLeast"/>
         <w:ind w:left="720"/>
         <w:contextualSpacing/>
+        <w:jc w:val="both"/>
         <w:rPr>
           <w:rFonts w:asciiTheme="minorHAnsi" w:hAnsiTheme="minorHAnsi" w:cs="Helvetica"/>
           <w:color w:val="333333"/>
@@ -5715,6 +5950,7 @@
         <w:spacing w:before="240" w:after="240" w:line="384" w:lineRule="atLeast"/>
         <w:ind w:left="720"/>
         <w:contextualSpacing/>
+        <w:jc w:val="both"/>
         <w:rPr>
           <w:rFonts w:asciiTheme="minorHAnsi" w:hAnsiTheme="minorHAnsi" w:cs="Helvetica"/>
           <w:color w:val="333333"/>
@@ -5735,6 +5971,7 @@
         <w:spacing w:before="240" w:after="240" w:line="384" w:lineRule="atLeast"/>
         <w:ind w:left="720"/>
         <w:contextualSpacing/>
+        <w:jc w:val="both"/>
         <w:rPr>
           <w:rFonts w:asciiTheme="minorHAnsi" w:hAnsiTheme="minorHAnsi" w:cs="Helvetica"/>
           <w:b/>
@@ -5759,6 +5996,7 @@
         <w:spacing w:before="240" w:after="240" w:line="384" w:lineRule="atLeast"/>
         <w:ind w:left="720"/>
         <w:contextualSpacing/>
+        <w:jc w:val="both"/>
         <w:rPr>
           <w:rFonts w:asciiTheme="minorHAnsi" w:hAnsiTheme="minorHAnsi" w:cs="Helvetica"/>
           <w:color w:val="333333"/>
@@ -5795,6 +6033,7 @@
         <w:spacing w:before="240" w:after="240" w:line="384" w:lineRule="atLeast"/>
         <w:ind w:left="720"/>
         <w:contextualSpacing/>
+        <w:jc w:val="both"/>
         <w:rPr>
           <w:rFonts w:asciiTheme="minorHAnsi" w:hAnsiTheme="minorHAnsi" w:cs="Helvetica"/>
           <w:color w:val="333333"/>
@@ -5831,6 +6070,7 @@
         <w:spacing w:before="240" w:after="240" w:line="384" w:lineRule="atLeast"/>
         <w:ind w:left="720"/>
         <w:contextualSpacing/>
+        <w:jc w:val="both"/>
         <w:rPr>
           <w:rFonts w:asciiTheme="minorHAnsi" w:hAnsiTheme="minorHAnsi" w:cs="Helvetica"/>
           <w:color w:val="333333"/>
@@ -5862,6 +6102,7 @@
         <w:spacing w:before="240" w:after="240" w:line="384" w:lineRule="atLeast"/>
         <w:ind w:left="720"/>
         <w:contextualSpacing/>
+        <w:jc w:val="both"/>
         <w:rPr>
           <w:rFonts w:asciiTheme="minorHAnsi" w:hAnsiTheme="minorHAnsi" w:cs="Helvetica"/>
           <w:color w:val="333333"/>
@@ -5882,6 +6123,7 @@
         <w:spacing w:before="240" w:after="240" w:line="384" w:lineRule="atLeast"/>
         <w:ind w:left="720"/>
         <w:contextualSpacing/>
+        <w:jc w:val="both"/>
         <w:rPr>
           <w:rFonts w:asciiTheme="minorHAnsi" w:hAnsiTheme="minorHAnsi" w:cs="Helvetica"/>
           <w:color w:val="333333"/>
@@ -5927,19 +6169,21 @@
         <w:spacing w:before="240" w:after="240" w:line="384" w:lineRule="atLeast"/>
         <w:ind w:left="720"/>
         <w:contextualSpacing/>
-        <w:rPr>
-          <w:rFonts w:asciiTheme="minorHAnsi" w:hAnsiTheme="minorHAnsi" w:cs="Helvetica"/>
-          <w:color w:val="333333"/>
-        </w:rPr>
-      </w:pPr>
-    </w:p>
-    <w:p>
-      <w:pPr>
-        <w:pStyle w:val="NormalWeb"/>
-        <w:shd w:val="clear" w:color="auto" w:fill="FFFFFF"/>
-        <w:spacing w:before="240" w:after="240" w:line="384" w:lineRule="atLeast"/>
-        <w:ind w:left="720"/>
-        <w:contextualSpacing/>
+        <w:jc w:val="both"/>
+        <w:rPr>
+          <w:rFonts w:asciiTheme="minorHAnsi" w:hAnsiTheme="minorHAnsi" w:cs="Helvetica"/>
+          <w:color w:val="333333"/>
+        </w:rPr>
+      </w:pPr>
+    </w:p>
+    <w:p>
+      <w:pPr>
+        <w:pStyle w:val="NormalWeb"/>
+        <w:shd w:val="clear" w:color="auto" w:fill="FFFFFF"/>
+        <w:spacing w:before="240" w:after="240" w:line="384" w:lineRule="atLeast"/>
+        <w:ind w:left="720"/>
+        <w:contextualSpacing/>
+        <w:jc w:val="both"/>
         <w:rPr>
           <w:rFonts w:asciiTheme="minorHAnsi" w:hAnsiTheme="minorHAnsi" w:cs="Helvetica"/>
           <w:color w:val="333333"/>
@@ -6035,6 +6279,7 @@
         <w:spacing w:before="240" w:after="240" w:line="384" w:lineRule="atLeast"/>
         <w:ind w:left="720"/>
         <w:contextualSpacing/>
+        <w:jc w:val="both"/>
         <w:rPr>
           <w:rFonts w:asciiTheme="minorHAnsi" w:hAnsiTheme="minorHAnsi" w:cs="Helvetica"/>
           <w:color w:val="333333"/>
@@ -6055,6 +6300,7 @@
         <w:spacing w:before="240" w:after="240" w:line="384" w:lineRule="atLeast"/>
         <w:ind w:left="720"/>
         <w:contextualSpacing/>
+        <w:jc w:val="both"/>
         <w:rPr>
           <w:rFonts w:asciiTheme="minorHAnsi" w:hAnsiTheme="minorHAnsi" w:cs="Helvetica"/>
           <w:color w:val="333333"/>
@@ -6075,19 +6321,21 @@
         <w:spacing w:before="240" w:after="240" w:line="384" w:lineRule="atLeast"/>
         <w:ind w:left="720"/>
         <w:contextualSpacing/>
-        <w:rPr>
-          <w:rFonts w:asciiTheme="minorHAnsi" w:hAnsiTheme="minorHAnsi" w:cs="Helvetica"/>
-          <w:color w:val="333333"/>
-        </w:rPr>
-      </w:pPr>
-    </w:p>
-    <w:p>
-      <w:pPr>
-        <w:pStyle w:val="NormalWeb"/>
-        <w:shd w:val="clear" w:color="auto" w:fill="FFFFFF"/>
-        <w:spacing w:before="240" w:after="240" w:line="384" w:lineRule="atLeast"/>
-        <w:ind w:left="720"/>
-        <w:contextualSpacing/>
+        <w:jc w:val="both"/>
+        <w:rPr>
+          <w:rFonts w:asciiTheme="minorHAnsi" w:hAnsiTheme="minorHAnsi" w:cs="Helvetica"/>
+          <w:color w:val="333333"/>
+        </w:rPr>
+      </w:pPr>
+    </w:p>
+    <w:p>
+      <w:pPr>
+        <w:pStyle w:val="NormalWeb"/>
+        <w:shd w:val="clear" w:color="auto" w:fill="FFFFFF"/>
+        <w:spacing w:before="240" w:after="240" w:line="384" w:lineRule="atLeast"/>
+        <w:ind w:left="720"/>
+        <w:contextualSpacing/>
+        <w:jc w:val="both"/>
         <w:rPr>
           <w:rFonts w:asciiTheme="minorHAnsi" w:hAnsiTheme="minorHAnsi" w:cs="Helvetica"/>
           <w:color w:val="333333"/>
@@ -6142,6 +6390,7 @@
         <w:spacing w:before="240" w:after="240" w:line="384" w:lineRule="atLeast"/>
         <w:ind w:left="720"/>
         <w:contextualSpacing/>
+        <w:jc w:val="both"/>
         <w:rPr>
           <w:rFonts w:asciiTheme="minorHAnsi" w:hAnsiTheme="minorHAnsi" w:cs="Helvetica"/>
           <w:color w:val="333333"/>
@@ -6196,26 +6445,28 @@
         <w:spacing w:before="240" w:after="240" w:line="384" w:lineRule="atLeast"/>
         <w:ind w:left="720"/>
         <w:contextualSpacing/>
-        <w:rPr>
-          <w:rFonts w:asciiTheme="minorHAnsi" w:hAnsiTheme="minorHAnsi" w:cs="Helvetica"/>
-          <w:color w:val="333333"/>
-        </w:rPr>
-      </w:pPr>
-      <w:r>
-        <w:rPr>
-          <w:rFonts w:asciiTheme="minorHAnsi" w:hAnsiTheme="minorHAnsi" w:cs="Helvetica"/>
-          <w:color w:val="333333"/>
-        </w:rPr>
-        <w:tab/>
-      </w:r>
-    </w:p>
-    <w:p>
-      <w:pPr>
-        <w:pStyle w:val="NormalWeb"/>
-        <w:shd w:val="clear" w:color="auto" w:fill="FFFFFF"/>
-        <w:spacing w:before="240" w:after="240" w:line="384" w:lineRule="atLeast"/>
-        <w:ind w:left="720"/>
-        <w:contextualSpacing/>
+        <w:jc w:val="both"/>
+        <w:rPr>
+          <w:rFonts w:asciiTheme="minorHAnsi" w:hAnsiTheme="minorHAnsi" w:cs="Helvetica"/>
+          <w:color w:val="333333"/>
+        </w:rPr>
+      </w:pPr>
+      <w:r>
+        <w:rPr>
+          <w:rFonts w:asciiTheme="minorHAnsi" w:hAnsiTheme="minorHAnsi" w:cs="Helvetica"/>
+          <w:color w:val="333333"/>
+        </w:rPr>
+        <w:tab/>
+      </w:r>
+    </w:p>
+    <w:p>
+      <w:pPr>
+        <w:pStyle w:val="NormalWeb"/>
+        <w:shd w:val="clear" w:color="auto" w:fill="FFFFFF"/>
+        <w:spacing w:before="240" w:after="240" w:line="384" w:lineRule="atLeast"/>
+        <w:ind w:left="720"/>
+        <w:contextualSpacing/>
+        <w:jc w:val="both"/>
         <w:rPr>
           <w:rFonts w:asciiTheme="minorHAnsi" w:hAnsiTheme="minorHAnsi" w:cs="Helvetica"/>
           <w:color w:val="333333"/>
@@ -6268,6 +6519,7 @@
         <w:spacing w:before="240" w:after="240" w:line="384" w:lineRule="atLeast"/>
         <w:ind w:left="720"/>
         <w:contextualSpacing/>
+        <w:jc w:val="both"/>
         <w:rPr>
           <w:rFonts w:asciiTheme="minorHAnsi" w:hAnsiTheme="minorHAnsi" w:cs="Helvetica"/>
           <w:color w:val="333333"/>
@@ -6320,26 +6572,28 @@
         <w:spacing w:before="240" w:after="240" w:line="384" w:lineRule="atLeast"/>
         <w:ind w:left="720"/>
         <w:contextualSpacing/>
-        <w:rPr>
-          <w:rFonts w:asciiTheme="minorHAnsi" w:hAnsiTheme="minorHAnsi" w:cs="Helvetica"/>
-          <w:color w:val="333333"/>
-        </w:rPr>
-      </w:pPr>
-      <w:r>
-        <w:rPr>
-          <w:rFonts w:asciiTheme="minorHAnsi" w:hAnsiTheme="minorHAnsi" w:cs="Helvetica"/>
-          <w:color w:val="333333"/>
-        </w:rPr>
-        <w:tab/>
-      </w:r>
-    </w:p>
-    <w:p>
-      <w:pPr>
-        <w:pStyle w:val="NormalWeb"/>
-        <w:shd w:val="clear" w:color="auto" w:fill="FFFFFF"/>
-        <w:spacing w:before="240" w:after="240" w:line="384" w:lineRule="atLeast"/>
-        <w:ind w:left="720"/>
-        <w:contextualSpacing/>
+        <w:jc w:val="both"/>
+        <w:rPr>
+          <w:rFonts w:asciiTheme="minorHAnsi" w:hAnsiTheme="minorHAnsi" w:cs="Helvetica"/>
+          <w:color w:val="333333"/>
+        </w:rPr>
+      </w:pPr>
+      <w:r>
+        <w:rPr>
+          <w:rFonts w:asciiTheme="minorHAnsi" w:hAnsiTheme="minorHAnsi" w:cs="Helvetica"/>
+          <w:color w:val="333333"/>
+        </w:rPr>
+        <w:tab/>
+      </w:r>
+    </w:p>
+    <w:p>
+      <w:pPr>
+        <w:pStyle w:val="NormalWeb"/>
+        <w:shd w:val="clear" w:color="auto" w:fill="FFFFFF"/>
+        <w:spacing w:before="240" w:after="240" w:line="384" w:lineRule="atLeast"/>
+        <w:ind w:left="720"/>
+        <w:contextualSpacing/>
+        <w:jc w:val="both"/>
         <w:rPr>
           <w:rFonts w:asciiTheme="minorHAnsi" w:hAnsiTheme="minorHAnsi" w:cs="Helvetica"/>
           <w:color w:val="333333"/>
@@ -6379,36 +6633,39 @@
         <w:spacing w:before="240" w:after="240" w:line="384" w:lineRule="atLeast"/>
         <w:ind w:left="720"/>
         <w:contextualSpacing/>
-        <w:rPr>
-          <w:rFonts w:asciiTheme="minorHAnsi" w:hAnsiTheme="minorHAnsi" w:cs="Helvetica"/>
-          <w:color w:val="333333"/>
-        </w:rPr>
-      </w:pPr>
-      <w:r>
-        <w:rPr>
-          <w:rFonts w:asciiTheme="minorHAnsi" w:hAnsiTheme="minorHAnsi" w:cs="Helvetica"/>
-          <w:color w:val="333333"/>
-        </w:rPr>
-        <w:tab/>
-      </w:r>
-    </w:p>
-    <w:p>
-      <w:pPr>
-        <w:pStyle w:val="NormalWeb"/>
-        <w:shd w:val="clear" w:color="auto" w:fill="FFFFFF"/>
-        <w:spacing w:before="240" w:after="240" w:line="384" w:lineRule="atLeast"/>
-        <w:ind w:left="720"/>
-        <w:contextualSpacing/>
-        <w:rPr>
-          <w:rFonts w:asciiTheme="minorHAnsi" w:hAnsiTheme="minorHAnsi" w:cs="Helvetica"/>
-          <w:color w:val="333333"/>
-        </w:rPr>
-      </w:pPr>
-      <w:r>
-        <w:rPr>
-          <w:rFonts w:asciiTheme="minorHAnsi" w:hAnsiTheme="minorHAnsi" w:cs="Helvetica"/>
-          <w:color w:val="333333"/>
-        </w:rPr>
+        <w:jc w:val="both"/>
+        <w:rPr>
+          <w:rFonts w:asciiTheme="minorHAnsi" w:hAnsiTheme="minorHAnsi" w:cs="Helvetica"/>
+          <w:color w:val="333333"/>
+        </w:rPr>
+      </w:pPr>
+      <w:r>
+        <w:rPr>
+          <w:rFonts w:asciiTheme="minorHAnsi" w:hAnsiTheme="minorHAnsi" w:cs="Helvetica"/>
+          <w:color w:val="333333"/>
+        </w:rPr>
+        <w:tab/>
+      </w:r>
+    </w:p>
+    <w:p>
+      <w:pPr>
+        <w:pStyle w:val="NormalWeb"/>
+        <w:shd w:val="clear" w:color="auto" w:fill="FFFFFF"/>
+        <w:spacing w:before="240" w:after="240" w:line="384" w:lineRule="atLeast"/>
+        <w:ind w:left="720"/>
+        <w:contextualSpacing/>
+        <w:jc w:val="both"/>
+        <w:rPr>
+          <w:rFonts w:asciiTheme="minorHAnsi" w:hAnsiTheme="minorHAnsi" w:cs="Helvetica"/>
+          <w:color w:val="333333"/>
+        </w:rPr>
+      </w:pPr>
+      <w:r>
+        <w:rPr>
+          <w:rFonts w:asciiTheme="minorHAnsi" w:hAnsiTheme="minorHAnsi" w:cs="Helvetica"/>
+          <w:color w:val="333333"/>
+        </w:rPr>
+        <w:lastRenderedPageBreak/>
         <w:t xml:space="preserve"> </w:t>
       </w:r>
       <w:r>
@@ -6427,6 +6684,7 @@
         <w:spacing w:before="240" w:after="240" w:line="384" w:lineRule="atLeast"/>
         <w:ind w:left="720"/>
         <w:contextualSpacing/>
+        <w:jc w:val="both"/>
         <w:rPr>
           <w:rFonts w:asciiTheme="minorHAnsi" w:hAnsiTheme="minorHAnsi" w:cs="Helvetica"/>
           <w:color w:val="333333"/>
@@ -6511,6 +6769,7 @@
         <w:spacing w:before="240" w:after="240" w:line="384" w:lineRule="atLeast"/>
         <w:ind w:left="720"/>
         <w:contextualSpacing/>
+        <w:jc w:val="both"/>
         <w:rPr>
           <w:rFonts w:asciiTheme="minorHAnsi" w:hAnsiTheme="minorHAnsi" w:cs="Helvetica"/>
           <w:color w:val="333333"/>
@@ -6532,6 +6791,7 @@
         <w:spacing w:before="240" w:after="240" w:line="384" w:lineRule="atLeast"/>
         <w:ind w:left="720"/>
         <w:contextualSpacing/>
+        <w:jc w:val="both"/>
         <w:rPr>
           <w:rFonts w:asciiTheme="minorHAnsi" w:hAnsiTheme="minorHAnsi" w:cs="Helvetica"/>
           <w:color w:val="333333"/>
@@ -6600,6 +6860,7 @@
         <w:spacing w:before="240" w:after="240" w:line="384" w:lineRule="atLeast"/>
         <w:ind w:left="720"/>
         <w:contextualSpacing/>
+        <w:jc w:val="both"/>
         <w:rPr>
           <w:rFonts w:asciiTheme="minorHAnsi" w:hAnsiTheme="minorHAnsi" w:cs="Helvetica"/>
           <w:color w:val="333333"/>
@@ -6652,17 +6913,17 @@
         <w:spacing w:before="240" w:after="240" w:line="384" w:lineRule="atLeast"/>
         <w:ind w:left="720"/>
         <w:contextualSpacing/>
-        <w:rPr>
-          <w:rFonts w:asciiTheme="minorHAnsi" w:hAnsiTheme="minorHAnsi" w:cs="Helvetica"/>
-          <w:color w:val="333333"/>
-        </w:rPr>
-      </w:pPr>
-      <w:r>
-        <w:rPr>
-          <w:rFonts w:asciiTheme="minorHAnsi" w:hAnsiTheme="minorHAnsi" w:cs="Helvetica"/>
-          <w:color w:val="333333"/>
-        </w:rPr>
-        <w:lastRenderedPageBreak/>
+        <w:jc w:val="both"/>
+        <w:rPr>
+          <w:rFonts w:asciiTheme="minorHAnsi" w:hAnsiTheme="minorHAnsi" w:cs="Helvetica"/>
+          <w:color w:val="333333"/>
+        </w:rPr>
+      </w:pPr>
+      <w:r>
+        <w:rPr>
+          <w:rFonts w:asciiTheme="minorHAnsi" w:hAnsiTheme="minorHAnsi" w:cs="Helvetica"/>
+          <w:color w:val="333333"/>
+        </w:rPr>
         <w:tab/>
       </w:r>
       <w:r>
@@ -6721,6 +6982,7 @@
         <w:spacing w:before="240" w:after="240" w:line="384" w:lineRule="atLeast"/>
         <w:ind w:left="720"/>
         <w:contextualSpacing/>
+        <w:jc w:val="both"/>
         <w:rPr>
           <w:rFonts w:asciiTheme="minorHAnsi" w:hAnsiTheme="minorHAnsi" w:cs="Helvetica"/>
           <w:color w:val="333333"/>
@@ -6787,6 +7049,7 @@
         <w:spacing w:before="240" w:after="240" w:line="384" w:lineRule="atLeast"/>
         <w:ind w:left="720"/>
         <w:contextualSpacing/>
+        <w:jc w:val="both"/>
         <w:rPr>
           <w:rFonts w:asciiTheme="minorHAnsi" w:hAnsiTheme="minorHAnsi" w:cs="Helvetica"/>
           <w:color w:val="333333"/>
@@ -6855,6 +7118,7 @@
         <w:spacing w:before="240" w:after="240" w:line="384" w:lineRule="atLeast"/>
         <w:ind w:left="720"/>
         <w:contextualSpacing/>
+        <w:jc w:val="both"/>
         <w:rPr>
           <w:rFonts w:asciiTheme="minorHAnsi" w:hAnsiTheme="minorHAnsi" w:cs="Helvetica"/>
           <w:color w:val="333333"/>
@@ -6898,6 +7162,7 @@
         <w:spacing w:before="240" w:after="240" w:line="384" w:lineRule="atLeast"/>
         <w:ind w:left="720"/>
         <w:contextualSpacing/>
+        <w:jc w:val="both"/>
         <w:rPr>
           <w:rFonts w:asciiTheme="minorHAnsi" w:hAnsiTheme="minorHAnsi" w:cs="Helvetica"/>
           <w:color w:val="333333"/>
@@ -6919,19 +7184,21 @@
         <w:spacing w:before="240" w:after="240" w:line="384" w:lineRule="atLeast"/>
         <w:ind w:left="720"/>
         <w:contextualSpacing/>
-        <w:rPr>
-          <w:rFonts w:asciiTheme="minorHAnsi" w:hAnsiTheme="minorHAnsi" w:cs="Helvetica"/>
-          <w:color w:val="333333"/>
-        </w:rPr>
-      </w:pPr>
-    </w:p>
-    <w:p>
-      <w:pPr>
-        <w:pStyle w:val="NormalWeb"/>
-        <w:shd w:val="clear" w:color="auto" w:fill="FFFFFF"/>
-        <w:spacing w:before="240" w:after="240" w:line="384" w:lineRule="atLeast"/>
-        <w:ind w:left="720"/>
-        <w:contextualSpacing/>
+        <w:jc w:val="both"/>
+        <w:rPr>
+          <w:rFonts w:asciiTheme="minorHAnsi" w:hAnsiTheme="minorHAnsi" w:cs="Helvetica"/>
+          <w:color w:val="333333"/>
+        </w:rPr>
+      </w:pPr>
+    </w:p>
+    <w:p>
+      <w:pPr>
+        <w:pStyle w:val="NormalWeb"/>
+        <w:shd w:val="clear" w:color="auto" w:fill="FFFFFF"/>
+        <w:spacing w:before="240" w:after="240" w:line="384" w:lineRule="atLeast"/>
+        <w:ind w:left="720"/>
+        <w:contextualSpacing/>
+        <w:jc w:val="both"/>
         <w:rPr>
           <w:rFonts w:asciiTheme="minorHAnsi" w:hAnsiTheme="minorHAnsi" w:cs="Helvetica"/>
           <w:color w:val="333333"/>
@@ -6953,6 +7220,7 @@
         <w:spacing w:before="240" w:after="240" w:line="384" w:lineRule="atLeast"/>
         <w:ind w:left="720"/>
         <w:contextualSpacing/>
+        <w:jc w:val="both"/>
         <w:rPr>
           <w:rFonts w:asciiTheme="minorHAnsi" w:hAnsiTheme="minorHAnsi" w:cs="Helvetica"/>
           <w:color w:val="333333"/>
@@ -6974,6 +7242,7 @@
         <w:spacing w:before="240" w:after="240" w:line="384" w:lineRule="atLeast"/>
         <w:ind w:left="720"/>
         <w:contextualSpacing/>
+        <w:jc w:val="both"/>
         <w:rPr>
           <w:rFonts w:asciiTheme="minorHAnsi" w:hAnsiTheme="minorHAnsi" w:cs="Helvetica"/>
           <w:color w:val="333333"/>
@@ -7026,6 +7295,7 @@
         <w:spacing w:before="240" w:after="240" w:line="384" w:lineRule="atLeast"/>
         <w:ind w:left="720"/>
         <w:contextualSpacing/>
+        <w:jc w:val="both"/>
         <w:rPr>
           <w:rFonts w:asciiTheme="minorHAnsi" w:hAnsiTheme="minorHAnsi" w:cs="Helvetica"/>
           <w:color w:val="333333"/>
@@ -7047,6 +7317,7 @@
         <w:spacing w:before="240" w:after="240" w:line="384" w:lineRule="atLeast"/>
         <w:ind w:left="720"/>
         <w:contextualSpacing/>
+        <w:jc w:val="both"/>
         <w:rPr>
           <w:rFonts w:asciiTheme="minorHAnsi" w:hAnsiTheme="minorHAnsi" w:cs="Helvetica"/>
           <w:color w:val="333333"/>
@@ -7124,6 +7395,7 @@
         <w:spacing w:before="240" w:after="240" w:line="384" w:lineRule="atLeast"/>
         <w:ind w:left="720"/>
         <w:contextualSpacing/>
+        <w:jc w:val="both"/>
         <w:rPr>
           <w:rFonts w:asciiTheme="minorHAnsi" w:hAnsiTheme="minorHAnsi" w:cs="Helvetica"/>
           <w:color w:val="333333"/>
@@ -7167,6 +7439,7 @@
         <w:spacing w:before="240" w:after="240" w:line="384" w:lineRule="atLeast"/>
         <w:ind w:left="720"/>
         <w:contextualSpacing/>
+        <w:jc w:val="both"/>
         <w:rPr>
           <w:rFonts w:asciiTheme="minorHAnsi" w:hAnsiTheme="minorHAnsi" w:cs="Helvetica"/>
           <w:color w:val="333333"/>
@@ -7188,19 +7461,21 @@
         <w:spacing w:before="240" w:after="240" w:line="384" w:lineRule="atLeast"/>
         <w:ind w:left="720"/>
         <w:contextualSpacing/>
-        <w:rPr>
-          <w:rFonts w:asciiTheme="minorHAnsi" w:hAnsiTheme="minorHAnsi" w:cs="Helvetica"/>
-          <w:color w:val="333333"/>
-        </w:rPr>
-      </w:pPr>
-    </w:p>
-    <w:p>
-      <w:pPr>
-        <w:pStyle w:val="NormalWeb"/>
-        <w:shd w:val="clear" w:color="auto" w:fill="FFFFFF"/>
-        <w:spacing w:before="240" w:after="240" w:line="384" w:lineRule="atLeast"/>
-        <w:ind w:left="720"/>
-        <w:contextualSpacing/>
+        <w:jc w:val="both"/>
+        <w:rPr>
+          <w:rFonts w:asciiTheme="minorHAnsi" w:hAnsiTheme="minorHAnsi" w:cs="Helvetica"/>
+          <w:color w:val="333333"/>
+        </w:rPr>
+      </w:pPr>
+    </w:p>
+    <w:p>
+      <w:pPr>
+        <w:pStyle w:val="NormalWeb"/>
+        <w:shd w:val="clear" w:color="auto" w:fill="FFFFFF"/>
+        <w:spacing w:before="240" w:after="240" w:line="384" w:lineRule="atLeast"/>
+        <w:ind w:left="720"/>
+        <w:contextualSpacing/>
+        <w:jc w:val="both"/>
         <w:rPr>
           <w:rFonts w:asciiTheme="minorHAnsi" w:hAnsiTheme="minorHAnsi" w:cs="Helvetica"/>
           <w:color w:val="333333"/>
@@ -7247,6 +7522,7 @@
         <w:spacing w:before="240" w:after="240" w:line="384" w:lineRule="atLeast"/>
         <w:ind w:left="720"/>
         <w:contextualSpacing/>
+        <w:jc w:val="both"/>
         <w:rPr>
           <w:rFonts w:asciiTheme="minorHAnsi" w:hAnsiTheme="minorHAnsi" w:cs="Helvetica"/>
           <w:color w:val="333333"/>
@@ -7299,6 +7575,7 @@
         <w:spacing w:before="240" w:after="240" w:line="384" w:lineRule="atLeast"/>
         <w:ind w:left="720"/>
         <w:contextualSpacing/>
+        <w:jc w:val="both"/>
         <w:rPr>
           <w:rFonts w:asciiTheme="minorHAnsi" w:hAnsiTheme="minorHAnsi" w:cs="Helvetica"/>
           <w:color w:val="333333"/>
@@ -7320,6 +7597,7 @@
         <w:spacing w:before="240" w:after="240" w:line="384" w:lineRule="atLeast"/>
         <w:ind w:left="720"/>
         <w:contextualSpacing/>
+        <w:jc w:val="both"/>
         <w:rPr>
           <w:rFonts w:asciiTheme="minorHAnsi" w:hAnsiTheme="minorHAnsi" w:cs="Helvetica"/>
           <w:color w:val="333333"/>
@@ -7348,6 +7626,7 @@
         <w:spacing w:before="240" w:after="240" w:line="384" w:lineRule="atLeast"/>
         <w:ind w:left="720"/>
         <w:contextualSpacing/>
+        <w:jc w:val="both"/>
         <w:rPr>
           <w:rFonts w:asciiTheme="minorHAnsi" w:hAnsiTheme="minorHAnsi" w:cs="Helvetica"/>
           <w:color w:val="333333"/>
@@ -7448,6 +7727,7 @@
         <w:spacing w:before="240" w:after="240" w:line="384" w:lineRule="atLeast"/>
         <w:ind w:left="720"/>
         <w:contextualSpacing/>
+        <w:jc w:val="both"/>
         <w:rPr>
           <w:rFonts w:asciiTheme="minorHAnsi" w:hAnsiTheme="minorHAnsi" w:cs="Helvetica"/>
           <w:color w:val="333333"/>
@@ -7476,6 +7756,7 @@
         <w:spacing w:before="240" w:after="240" w:line="384" w:lineRule="atLeast"/>
         <w:ind w:left="720"/>
         <w:contextualSpacing/>
+        <w:jc w:val="both"/>
         <w:rPr>
           <w:rFonts w:asciiTheme="minorHAnsi" w:hAnsiTheme="minorHAnsi" w:cs="Helvetica"/>
           <w:color w:val="333333"/>
@@ -7574,6 +7855,7 @@
         <w:spacing w:before="240" w:after="240" w:line="384" w:lineRule="atLeast"/>
         <w:ind w:left="720"/>
         <w:contextualSpacing/>
+        <w:jc w:val="both"/>
         <w:rPr>
           <w:rFonts w:asciiTheme="minorHAnsi" w:hAnsiTheme="minorHAnsi" w:cs="Helvetica"/>
           <w:color w:val="333333"/>
@@ -7609,6 +7891,7 @@
         <w:spacing w:before="240" w:after="240" w:line="384" w:lineRule="atLeast"/>
         <w:ind w:left="720"/>
         <w:contextualSpacing/>
+        <w:jc w:val="both"/>
         <w:rPr>
           <w:rFonts w:asciiTheme="minorHAnsi" w:hAnsiTheme="minorHAnsi" w:cs="Helvetica"/>
           <w:color w:val="333333"/>
@@ -7700,6 +7983,7 @@
         <w:spacing w:before="240" w:after="240" w:line="384" w:lineRule="atLeast"/>
         <w:ind w:left="720"/>
         <w:contextualSpacing/>
+        <w:jc w:val="both"/>
         <w:rPr>
           <w:rFonts w:asciiTheme="minorHAnsi" w:hAnsiTheme="minorHAnsi" w:cs="Helvetica"/>
           <w:color w:val="333333"/>
@@ -7764,6 +8048,7 @@
         <w:spacing w:before="240" w:after="240" w:line="384" w:lineRule="atLeast"/>
         <w:ind w:left="720"/>
         <w:contextualSpacing/>
+        <w:jc w:val="both"/>
         <w:rPr>
           <w:rFonts w:asciiTheme="minorHAnsi" w:hAnsiTheme="minorHAnsi" w:cs="Helvetica"/>
           <w:color w:val="333333"/>
@@ -7799,16 +8084,18 @@
         <w:spacing w:before="240" w:after="240" w:line="384" w:lineRule="atLeast"/>
         <w:ind w:left="720"/>
         <w:contextualSpacing/>
-        <w:rPr>
-          <w:rFonts w:asciiTheme="minorHAnsi" w:hAnsiTheme="minorHAnsi" w:cs="Helvetica"/>
-          <w:color w:val="333333"/>
-        </w:rPr>
-      </w:pPr>
-      <w:r>
-        <w:rPr>
-          <w:rFonts w:asciiTheme="minorHAnsi" w:hAnsiTheme="minorHAnsi" w:cs="Helvetica"/>
-          <w:color w:val="333333"/>
-        </w:rPr>
+        <w:jc w:val="both"/>
+        <w:rPr>
+          <w:rFonts w:asciiTheme="minorHAnsi" w:hAnsiTheme="minorHAnsi" w:cs="Helvetica"/>
+          <w:color w:val="333333"/>
+        </w:rPr>
+      </w:pPr>
+      <w:r>
+        <w:rPr>
+          <w:rFonts w:asciiTheme="minorHAnsi" w:hAnsiTheme="minorHAnsi" w:cs="Helvetica"/>
+          <w:color w:val="333333"/>
+        </w:rPr>
+        <w:lastRenderedPageBreak/>
         <w:tab/>
       </w:r>
       <w:r>
@@ -7827,33 +8114,35 @@
         <w:spacing w:before="240" w:after="240" w:line="384" w:lineRule="atLeast"/>
         <w:ind w:left="720"/>
         <w:contextualSpacing/>
-        <w:rPr>
-          <w:rFonts w:asciiTheme="minorHAnsi" w:hAnsiTheme="minorHAnsi" w:cs="Helvetica"/>
-          <w:color w:val="333333"/>
-        </w:rPr>
-      </w:pPr>
-      <w:r>
-        <w:rPr>
-          <w:rFonts w:asciiTheme="minorHAnsi" w:hAnsiTheme="minorHAnsi" w:cs="Helvetica"/>
-          <w:color w:val="333333"/>
-        </w:rPr>
-        <w:tab/>
-      </w:r>
-      <w:r>
-        <w:rPr>
-          <w:rFonts w:asciiTheme="minorHAnsi" w:hAnsiTheme="minorHAnsi" w:cs="Helvetica"/>
-          <w:color w:val="333333"/>
-        </w:rPr>
-        <w:tab/>
-      </w:r>
-    </w:p>
-    <w:p>
-      <w:pPr>
-        <w:pStyle w:val="NormalWeb"/>
-        <w:shd w:val="clear" w:color="auto" w:fill="FFFFFF"/>
-        <w:spacing w:before="240" w:after="240" w:line="384" w:lineRule="atLeast"/>
-        <w:ind w:left="720"/>
-        <w:contextualSpacing/>
+        <w:jc w:val="both"/>
+        <w:rPr>
+          <w:rFonts w:asciiTheme="minorHAnsi" w:hAnsiTheme="minorHAnsi" w:cs="Helvetica"/>
+          <w:color w:val="333333"/>
+        </w:rPr>
+      </w:pPr>
+      <w:r>
+        <w:rPr>
+          <w:rFonts w:asciiTheme="minorHAnsi" w:hAnsiTheme="minorHAnsi" w:cs="Helvetica"/>
+          <w:color w:val="333333"/>
+        </w:rPr>
+        <w:tab/>
+      </w:r>
+      <w:r>
+        <w:rPr>
+          <w:rFonts w:asciiTheme="minorHAnsi" w:hAnsiTheme="minorHAnsi" w:cs="Helvetica"/>
+          <w:color w:val="333333"/>
+        </w:rPr>
+        <w:tab/>
+      </w:r>
+    </w:p>
+    <w:p>
+      <w:pPr>
+        <w:pStyle w:val="NormalWeb"/>
+        <w:shd w:val="clear" w:color="auto" w:fill="FFFFFF"/>
+        <w:spacing w:before="240" w:after="240" w:line="384" w:lineRule="atLeast"/>
+        <w:ind w:left="720"/>
+        <w:contextualSpacing/>
+        <w:jc w:val="both"/>
         <w:rPr>
           <w:rFonts w:asciiTheme="minorHAnsi" w:hAnsiTheme="minorHAnsi" w:cs="Helvetica"/>
           <w:color w:val="333333"/>
@@ -7898,6 +8187,7 @@
         <w:spacing w:before="240" w:after="240" w:line="384" w:lineRule="atLeast"/>
         <w:ind w:left="720"/>
         <w:contextualSpacing/>
+        <w:jc w:val="both"/>
         <w:rPr>
           <w:rFonts w:asciiTheme="minorHAnsi" w:hAnsiTheme="minorHAnsi" w:cs="Helvetica"/>
           <w:color w:val="333333"/>
@@ -7980,6 +8270,7 @@
         <w:spacing w:before="240" w:after="240" w:line="384" w:lineRule="atLeast"/>
         <w:ind w:left="720"/>
         <w:contextualSpacing/>
+        <w:jc w:val="both"/>
         <w:rPr>
           <w:rFonts w:asciiTheme="minorHAnsi" w:hAnsiTheme="minorHAnsi" w:cs="Helvetica"/>
           <w:color w:val="333333"/>
@@ -8001,19 +8292,21 @@
         <w:spacing w:before="240" w:after="240" w:line="384" w:lineRule="atLeast"/>
         <w:ind w:left="720"/>
         <w:contextualSpacing/>
-        <w:rPr>
-          <w:rFonts w:asciiTheme="minorHAnsi" w:hAnsiTheme="minorHAnsi" w:cs="Helvetica"/>
-          <w:color w:val="333333"/>
-        </w:rPr>
-      </w:pPr>
-    </w:p>
-    <w:p>
-      <w:pPr>
-        <w:pStyle w:val="NormalWeb"/>
-        <w:shd w:val="clear" w:color="auto" w:fill="FFFFFF"/>
-        <w:spacing w:before="240" w:after="240" w:line="384" w:lineRule="atLeast"/>
-        <w:ind w:left="720"/>
-        <w:contextualSpacing/>
+        <w:jc w:val="both"/>
+        <w:rPr>
+          <w:rFonts w:asciiTheme="minorHAnsi" w:hAnsiTheme="minorHAnsi" w:cs="Helvetica"/>
+          <w:color w:val="333333"/>
+        </w:rPr>
+      </w:pPr>
+    </w:p>
+    <w:p>
+      <w:pPr>
+        <w:pStyle w:val="NormalWeb"/>
+        <w:shd w:val="clear" w:color="auto" w:fill="FFFFFF"/>
+        <w:spacing w:before="240" w:after="240" w:line="384" w:lineRule="atLeast"/>
+        <w:ind w:left="720"/>
+        <w:contextualSpacing/>
+        <w:jc w:val="both"/>
         <w:rPr>
           <w:rFonts w:asciiTheme="minorHAnsi" w:hAnsiTheme="minorHAnsi" w:cs="Helvetica"/>
           <w:color w:val="333333"/>
@@ -8050,6 +8343,7 @@
         <w:spacing w:before="240" w:after="240" w:line="384" w:lineRule="atLeast"/>
         <w:ind w:left="720"/>
         <w:contextualSpacing/>
+        <w:jc w:val="both"/>
         <w:rPr>
           <w:rFonts w:asciiTheme="minorHAnsi" w:hAnsiTheme="minorHAnsi" w:cs="Helvetica"/>
           <w:color w:val="333333"/>
@@ -8111,6 +8405,7 @@
         <w:spacing w:before="240" w:after="240" w:line="384" w:lineRule="atLeast"/>
         <w:ind w:left="720"/>
         <w:contextualSpacing/>
+        <w:jc w:val="both"/>
         <w:rPr>
           <w:rFonts w:asciiTheme="minorHAnsi" w:hAnsiTheme="minorHAnsi" w:cs="Helvetica"/>
           <w:color w:val="333333"/>
@@ -8154,6 +8449,7 @@
         <w:spacing w:before="240" w:after="240" w:line="384" w:lineRule="atLeast"/>
         <w:ind w:left="720"/>
         <w:contextualSpacing/>
+        <w:jc w:val="both"/>
         <w:rPr>
           <w:rFonts w:asciiTheme="minorHAnsi" w:hAnsiTheme="minorHAnsi" w:cs="Helvetica"/>
           <w:color w:val="333333"/>
@@ -8175,26 +8471,30 @@
         <w:spacing w:before="240" w:after="240" w:line="384" w:lineRule="atLeast"/>
         <w:ind w:left="720"/>
         <w:contextualSpacing/>
-        <w:rPr>
-          <w:rFonts w:asciiTheme="minorHAnsi" w:hAnsiTheme="minorHAnsi" w:cs="Helvetica"/>
-          <w:color w:val="333333"/>
-        </w:rPr>
-      </w:pPr>
-      <w:r>
-        <w:rPr>
-          <w:rFonts w:asciiTheme="minorHAnsi" w:hAnsiTheme="minorHAnsi" w:cs="Helvetica"/>
-          <w:color w:val="333333"/>
-        </w:rPr>
-        <w:tab/>
-      </w:r>
-    </w:p>
-    <w:p>
-      <w:pPr>
-        <w:pStyle w:val="NormalWeb"/>
-        <w:shd w:val="clear" w:color="auto" w:fill="FFFFFF"/>
-        <w:spacing w:before="240" w:after="240" w:line="384" w:lineRule="atLeast"/>
-        <w:ind w:left="720"/>
-        <w:contextualSpacing/>
+        <w:jc w:val="both"/>
+        <w:rPr>
+          <w:rFonts w:asciiTheme="minorHAnsi" w:hAnsiTheme="minorHAnsi" w:cs="Helvetica"/>
+          <w:color w:val="333333"/>
+        </w:rPr>
+      </w:pPr>
+      <w:r>
+        <w:rPr>
+          <w:rFonts w:asciiTheme="minorHAnsi" w:hAnsiTheme="minorHAnsi" w:cs="Helvetica"/>
+          <w:color w:val="333333"/>
+        </w:rPr>
+        <w:tab/>
+      </w:r>
+      <w:bookmarkStart w:id="0" w:name="_GoBack"/>
+      <w:bookmarkEnd w:id="0"/>
+    </w:p>
+    <w:p>
+      <w:pPr>
+        <w:pStyle w:val="NormalWeb"/>
+        <w:shd w:val="clear" w:color="auto" w:fill="FFFFFF"/>
+        <w:spacing w:before="240" w:after="240" w:line="384" w:lineRule="atLeast"/>
+        <w:ind w:left="720"/>
+        <w:contextualSpacing/>
+        <w:jc w:val="both"/>
         <w:rPr>
           <w:rFonts w:asciiTheme="minorHAnsi" w:hAnsiTheme="minorHAnsi" w:cs="Helvetica"/>
           <w:color w:val="333333"/>
@@ -8215,6 +8515,7 @@
         <w:spacing w:before="240" w:after="240" w:line="384" w:lineRule="atLeast"/>
         <w:ind w:left="720"/>
         <w:contextualSpacing/>
+        <w:jc w:val="both"/>
         <w:rPr>
           <w:rFonts w:asciiTheme="minorHAnsi" w:hAnsiTheme="minorHAnsi" w:cs="Helvetica"/>
           <w:color w:val="333333"/>
@@ -8251,26 +8552,28 @@
         <w:spacing w:before="240" w:after="240" w:line="384" w:lineRule="atLeast"/>
         <w:ind w:left="720"/>
         <w:contextualSpacing/>
-        <w:rPr>
-          <w:rFonts w:asciiTheme="minorHAnsi" w:hAnsiTheme="minorHAnsi" w:cs="Helvetica"/>
-          <w:color w:val="333333"/>
-        </w:rPr>
-      </w:pPr>
-      <w:r>
-        <w:rPr>
-          <w:rFonts w:asciiTheme="minorHAnsi" w:hAnsiTheme="minorHAnsi" w:cs="Helvetica"/>
-          <w:color w:val="333333"/>
-        </w:rPr>
-        <w:tab/>
-      </w:r>
-    </w:p>
-    <w:p>
-      <w:pPr>
-        <w:pStyle w:val="NormalWeb"/>
-        <w:shd w:val="clear" w:color="auto" w:fill="FFFFFF"/>
-        <w:spacing w:before="240" w:after="240" w:line="384" w:lineRule="atLeast"/>
-        <w:ind w:left="720"/>
-        <w:contextualSpacing/>
+        <w:jc w:val="both"/>
+        <w:rPr>
+          <w:rFonts w:asciiTheme="minorHAnsi" w:hAnsiTheme="minorHAnsi" w:cs="Helvetica"/>
+          <w:color w:val="333333"/>
+        </w:rPr>
+      </w:pPr>
+      <w:r>
+        <w:rPr>
+          <w:rFonts w:asciiTheme="minorHAnsi" w:hAnsiTheme="minorHAnsi" w:cs="Helvetica"/>
+          <w:color w:val="333333"/>
+        </w:rPr>
+        <w:tab/>
+      </w:r>
+    </w:p>
+    <w:p>
+      <w:pPr>
+        <w:pStyle w:val="NormalWeb"/>
+        <w:shd w:val="clear" w:color="auto" w:fill="FFFFFF"/>
+        <w:spacing w:before="240" w:after="240" w:line="384" w:lineRule="atLeast"/>
+        <w:ind w:left="720"/>
+        <w:contextualSpacing/>
+        <w:jc w:val="both"/>
         <w:rPr>
           <w:rFonts w:asciiTheme="minorHAnsi" w:hAnsiTheme="minorHAnsi" w:cs="Helvetica"/>
           <w:color w:val="333333"/>
@@ -8307,6 +8610,7 @@
         <w:spacing w:before="240" w:after="240" w:line="384" w:lineRule="atLeast"/>
         <w:ind w:left="720"/>
         <w:contextualSpacing/>
+        <w:jc w:val="both"/>
         <w:rPr>
           <w:rFonts w:asciiTheme="minorHAnsi" w:hAnsiTheme="minorHAnsi" w:cs="Helvetica"/>
           <w:color w:val="333333"/>
@@ -8343,6 +8647,7 @@
         <w:spacing w:before="240" w:after="240" w:line="384" w:lineRule="atLeast"/>
         <w:ind w:left="720"/>
         <w:contextualSpacing/>
+        <w:jc w:val="both"/>
         <w:rPr>
           <w:rFonts w:asciiTheme="minorHAnsi" w:hAnsiTheme="minorHAnsi" w:cs="Helvetica"/>
           <w:color w:val="333333"/>
@@ -8363,6 +8668,7 @@
         <w:spacing w:before="240" w:after="240" w:line="384" w:lineRule="atLeast"/>
         <w:ind w:left="720"/>
         <w:contextualSpacing/>
+        <w:jc w:val="both"/>
         <w:rPr>
           <w:rFonts w:asciiTheme="minorHAnsi" w:hAnsiTheme="minorHAnsi" w:cs="Helvetica"/>
           <w:b/>
@@ -8388,24 +8694,446 @@
         <w:shd w:val="clear" w:color="auto" w:fill="FFFFFF"/>
         <w:spacing w:before="240" w:after="240" w:line="384" w:lineRule="atLeast"/>
         <w:contextualSpacing/>
-        <w:rPr>
-          <w:rFonts w:asciiTheme="minorHAnsi" w:hAnsiTheme="minorHAnsi" w:cs="Helvetica"/>
-          <w:color w:val="333333"/>
-        </w:rPr>
-      </w:pPr>
-      <w:r>
-        <w:rPr>
-          <w:rFonts w:asciiTheme="minorHAnsi" w:hAnsiTheme="minorHAnsi" w:cs="Helvetica"/>
-          <w:color w:val="333333"/>
-        </w:rPr>
-        <w:t>resume(</w:t>
-      </w:r>
+        <w:jc w:val="both"/>
+        <w:rPr>
+          <w:rFonts w:asciiTheme="minorHAnsi" w:hAnsiTheme="minorHAnsi" w:cs="Helvetica"/>
+          <w:color w:val="333333"/>
+        </w:rPr>
+      </w:pPr>
+      <w:r>
+        <w:rPr>
+          <w:rFonts w:asciiTheme="minorHAnsi" w:hAnsiTheme="minorHAnsi" w:cs="Helvetica"/>
+          <w:color w:val="333333"/>
+        </w:rPr>
+        <w:t>create(</w:t>
+      </w:r>
+      <w:r>
+        <w:rPr>
+          <w:rFonts w:asciiTheme="minorHAnsi" w:hAnsiTheme="minorHAnsi" w:cs="Helvetica"/>
+          <w:color w:val="333333"/>
+        </w:rPr>
+        <w:t>function</w:t>
+      </w:r>
+      <w:r>
+        <w:rPr>
+          <w:rFonts w:asciiTheme="minorHAnsi" w:hAnsiTheme="minorHAnsi" w:cs="Helvetica"/>
+          <w:color w:val="333333"/>
+        </w:rPr>
+        <w:t xml:space="preserve">, size, priority, name, </w:t>
+      </w:r>
+      <w:r>
+        <w:rPr>
+          <w:rFonts w:asciiTheme="minorHAnsi" w:hAnsiTheme="minorHAnsi" w:cs="Helvetica"/>
+          <w:color w:val="333333"/>
+        </w:rPr>
+        <w:t>count</w:t>
+      </w:r>
+      <w:r>
+        <w:rPr>
+          <w:rFonts w:asciiTheme="minorHAnsi" w:hAnsiTheme="minorHAnsi" w:cs="Helvetica"/>
+          <w:color w:val="333333"/>
+        </w:rPr>
+        <w:t xml:space="preserve">, </w:t>
+      </w:r>
+      <w:proofErr w:type="spellStart"/>
+      <w:r>
+        <w:rPr>
+          <w:rFonts w:asciiTheme="minorHAnsi" w:hAnsiTheme="minorHAnsi" w:cs="Helvetica"/>
+          <w:color w:val="333333"/>
+        </w:rPr>
+        <w:t>varArgs</w:t>
+      </w:r>
+      <w:proofErr w:type="spellEnd"/>
       <w:r>
         <w:rPr>
           <w:rFonts w:asciiTheme="minorHAnsi" w:hAnsiTheme="minorHAnsi" w:cs="Helvetica"/>
           <w:color w:val="333333"/>
         </w:rPr>
         <w:t>):</w:t>
+      </w:r>
+    </w:p>
+    <w:p>
+      <w:pPr>
+        <w:pStyle w:val="NormalWeb"/>
+        <w:shd w:val="clear" w:color="auto" w:fill="FFFFFF"/>
+        <w:spacing w:before="240" w:after="240" w:line="384" w:lineRule="atLeast"/>
+        <w:ind w:left="1440"/>
+        <w:contextualSpacing/>
+        <w:jc w:val="both"/>
+        <w:rPr>
+          <w:rFonts w:asciiTheme="minorHAnsi" w:hAnsiTheme="minorHAnsi" w:cs="Helvetica"/>
+          <w:color w:val="333333"/>
+        </w:rPr>
+      </w:pPr>
+      <w:r>
+        <w:rPr>
+          <w:rFonts w:asciiTheme="minorHAnsi" w:hAnsiTheme="minorHAnsi" w:cs="Helvetica"/>
+          <w:color w:val="333333"/>
+        </w:rPr>
+        <w:t xml:space="preserve">The create system call is used to create a new process that will execute instructions </w:t>
+      </w:r>
+      <w:r>
+        <w:rPr>
+          <w:rFonts w:asciiTheme="minorHAnsi" w:hAnsiTheme="minorHAnsi" w:cs="Helvetica"/>
+          <w:color w:val="333333"/>
+        </w:rPr>
+        <w:t>written in</w:t>
+      </w:r>
+      <w:r>
+        <w:rPr>
+          <w:rFonts w:asciiTheme="minorHAnsi" w:hAnsiTheme="minorHAnsi" w:cs="Helvetica"/>
+          <w:color w:val="333333"/>
+        </w:rPr>
+        <w:t xml:space="preserve"> the </w:t>
+      </w:r>
+      <w:r>
+        <w:rPr>
+          <w:rFonts w:asciiTheme="minorHAnsi" w:hAnsiTheme="minorHAnsi" w:cs="Helvetica"/>
+          <w:color w:val="333333"/>
+        </w:rPr>
+        <w:t>‘function’</w:t>
+      </w:r>
+      <w:r>
+        <w:rPr>
+          <w:rFonts w:asciiTheme="minorHAnsi" w:hAnsiTheme="minorHAnsi" w:cs="Helvetica"/>
+          <w:color w:val="333333"/>
+        </w:rPr>
+        <w:t xml:space="preserve"> specified in the first argument. </w:t>
+      </w:r>
+    </w:p>
+    <w:p>
+      <w:pPr>
+        <w:pStyle w:val="NormalWeb"/>
+        <w:shd w:val="clear" w:color="auto" w:fill="FFFFFF"/>
+        <w:spacing w:before="240" w:after="240" w:line="384" w:lineRule="atLeast"/>
+        <w:ind w:left="1440"/>
+        <w:contextualSpacing/>
+        <w:jc w:val="both"/>
+        <w:rPr>
+          <w:rFonts w:asciiTheme="minorHAnsi" w:hAnsiTheme="minorHAnsi" w:cs="Helvetica"/>
+          <w:color w:val="333333"/>
+        </w:rPr>
+      </w:pPr>
+      <w:r>
+        <w:rPr>
+          <w:rFonts w:asciiTheme="minorHAnsi" w:hAnsiTheme="minorHAnsi" w:cs="Helvetica"/>
+          <w:color w:val="333333"/>
+        </w:rPr>
+        <w:t>Following is the argument description -</w:t>
+      </w:r>
+    </w:p>
+    <w:p>
+      <w:pPr>
+        <w:pStyle w:val="NormalWeb"/>
+        <w:numPr>
+          <w:ilvl w:val="0"/>
+          <w:numId w:val="6"/>
+        </w:numPr>
+        <w:shd w:val="clear" w:color="auto" w:fill="FFFFFF"/>
+        <w:spacing w:before="240" w:after="240" w:line="384" w:lineRule="atLeast"/>
+        <w:contextualSpacing/>
+        <w:jc w:val="both"/>
+        <w:rPr>
+          <w:rFonts w:asciiTheme="minorHAnsi" w:hAnsiTheme="minorHAnsi" w:cs="Helvetica"/>
+          <w:color w:val="333333"/>
+        </w:rPr>
+      </w:pPr>
+      <w:proofErr w:type="gramStart"/>
+      <w:r>
+        <w:rPr>
+          <w:rFonts w:asciiTheme="minorHAnsi" w:hAnsiTheme="minorHAnsi" w:cs="Helvetica"/>
+          <w:color w:val="333333"/>
+        </w:rPr>
+        <w:t>size</w:t>
+      </w:r>
+      <w:proofErr w:type="gramEnd"/>
+      <w:r>
+        <w:rPr>
+          <w:rFonts w:asciiTheme="minorHAnsi" w:hAnsiTheme="minorHAnsi" w:cs="Helvetica"/>
+          <w:color w:val="333333"/>
+        </w:rPr>
+        <w:t xml:space="preserve"> specifies the stack size</w:t>
+      </w:r>
+      <w:r>
+        <w:rPr>
+          <w:rFonts w:asciiTheme="minorHAnsi" w:hAnsiTheme="minorHAnsi" w:cs="Helvetica"/>
+          <w:color w:val="333333"/>
+        </w:rPr>
+        <w:t>, generally in bytes</w:t>
+      </w:r>
+      <w:r>
+        <w:rPr>
+          <w:rFonts w:asciiTheme="minorHAnsi" w:hAnsiTheme="minorHAnsi" w:cs="Helvetica"/>
+          <w:color w:val="333333"/>
+        </w:rPr>
+        <w:t>.</w:t>
+      </w:r>
+    </w:p>
+    <w:p>
+      <w:pPr>
+        <w:pStyle w:val="NormalWeb"/>
+        <w:numPr>
+          <w:ilvl w:val="0"/>
+          <w:numId w:val="6"/>
+        </w:numPr>
+        <w:shd w:val="clear" w:color="auto" w:fill="FFFFFF"/>
+        <w:spacing w:before="240" w:after="240" w:line="384" w:lineRule="atLeast"/>
+        <w:contextualSpacing/>
+        <w:jc w:val="both"/>
+        <w:rPr>
+          <w:rFonts w:asciiTheme="minorHAnsi" w:hAnsiTheme="minorHAnsi" w:cs="Helvetica"/>
+          <w:color w:val="333333"/>
+        </w:rPr>
+      </w:pPr>
+      <w:r>
+        <w:rPr>
+          <w:rFonts w:asciiTheme="minorHAnsi" w:hAnsiTheme="minorHAnsi" w:cs="Helvetica"/>
+          <w:color w:val="333333"/>
+        </w:rPr>
+        <w:t xml:space="preserve">Priority </w:t>
+      </w:r>
+      <w:r>
+        <w:rPr>
+          <w:rFonts w:asciiTheme="minorHAnsi" w:hAnsiTheme="minorHAnsi" w:cs="Helvetica"/>
+          <w:color w:val="333333"/>
+        </w:rPr>
+        <w:t>s</w:t>
+      </w:r>
+      <w:r>
+        <w:rPr>
+          <w:rFonts w:asciiTheme="minorHAnsi" w:hAnsiTheme="minorHAnsi" w:cs="Helvetica"/>
+          <w:color w:val="333333"/>
+        </w:rPr>
+        <w:t>pecifies</w:t>
+      </w:r>
+      <w:r>
+        <w:rPr>
+          <w:rFonts w:asciiTheme="minorHAnsi" w:hAnsiTheme="minorHAnsi" w:cs="Helvetica"/>
+          <w:color w:val="333333"/>
+        </w:rPr>
+        <w:t xml:space="preserve"> the priority of the process.</w:t>
+      </w:r>
+    </w:p>
+    <w:p>
+      <w:pPr>
+        <w:pStyle w:val="NormalWeb"/>
+        <w:numPr>
+          <w:ilvl w:val="0"/>
+          <w:numId w:val="6"/>
+        </w:numPr>
+        <w:shd w:val="clear" w:color="auto" w:fill="FFFFFF"/>
+        <w:spacing w:before="240" w:after="240" w:line="384" w:lineRule="atLeast"/>
+        <w:contextualSpacing/>
+        <w:jc w:val="both"/>
+        <w:rPr>
+          <w:rFonts w:asciiTheme="minorHAnsi" w:hAnsiTheme="minorHAnsi" w:cs="Helvetica"/>
+          <w:color w:val="333333"/>
+        </w:rPr>
+      </w:pPr>
+      <w:r>
+        <w:rPr>
+          <w:rFonts w:asciiTheme="minorHAnsi" w:hAnsiTheme="minorHAnsi" w:cs="Helvetica"/>
+          <w:color w:val="333333"/>
+        </w:rPr>
+        <w:t xml:space="preserve">Name </w:t>
+      </w:r>
+      <w:r>
+        <w:rPr>
+          <w:rFonts w:asciiTheme="minorHAnsi" w:hAnsiTheme="minorHAnsi" w:cs="Helvetica"/>
+          <w:color w:val="333333"/>
+        </w:rPr>
+        <w:t>specifies</w:t>
+      </w:r>
+      <w:r>
+        <w:rPr>
+          <w:rFonts w:asciiTheme="minorHAnsi" w:hAnsiTheme="minorHAnsi" w:cs="Helvetica"/>
+          <w:color w:val="333333"/>
+        </w:rPr>
+        <w:t xml:space="preserve"> identifying name for the new process.</w:t>
+      </w:r>
+      <w:r>
+        <w:rPr>
+          <w:rFonts w:asciiTheme="minorHAnsi" w:hAnsiTheme="minorHAnsi" w:cs="Helvetica"/>
+          <w:color w:val="333333"/>
+        </w:rPr>
+        <w:t xml:space="preserve"> </w:t>
+      </w:r>
+    </w:p>
+    <w:p>
+      <w:pPr>
+        <w:pStyle w:val="NormalWeb"/>
+        <w:numPr>
+          <w:ilvl w:val="0"/>
+          <w:numId w:val="6"/>
+        </w:numPr>
+        <w:shd w:val="clear" w:color="auto" w:fill="FFFFFF"/>
+        <w:spacing w:before="240" w:after="240" w:line="384" w:lineRule="atLeast"/>
+        <w:contextualSpacing/>
+        <w:jc w:val="both"/>
+        <w:rPr>
+          <w:rFonts w:asciiTheme="minorHAnsi" w:hAnsiTheme="minorHAnsi" w:cs="Helvetica"/>
+          <w:color w:val="333333"/>
+        </w:rPr>
+      </w:pPr>
+      <w:proofErr w:type="gramStart"/>
+      <w:r>
+        <w:rPr>
+          <w:rFonts w:asciiTheme="minorHAnsi" w:hAnsiTheme="minorHAnsi" w:cs="Helvetica"/>
+          <w:color w:val="333333"/>
+        </w:rPr>
+        <w:t>count</w:t>
+      </w:r>
+      <w:proofErr w:type="gramEnd"/>
+      <w:r>
+        <w:rPr>
+          <w:rFonts w:asciiTheme="minorHAnsi" w:hAnsiTheme="minorHAnsi" w:cs="Helvetica"/>
+          <w:color w:val="333333"/>
+        </w:rPr>
+        <w:t xml:space="preserve"> </w:t>
+      </w:r>
+      <w:r>
+        <w:rPr>
+          <w:rFonts w:asciiTheme="minorHAnsi" w:hAnsiTheme="minorHAnsi" w:cs="Helvetica"/>
+          <w:color w:val="333333"/>
+        </w:rPr>
+        <w:t>specifies</w:t>
+      </w:r>
+      <w:r>
+        <w:rPr>
+          <w:rFonts w:asciiTheme="minorHAnsi" w:hAnsiTheme="minorHAnsi" w:cs="Helvetica"/>
+          <w:color w:val="333333"/>
+        </w:rPr>
+        <w:t xml:space="preserve"> the number of arguments required for ‘function’.</w:t>
+      </w:r>
+    </w:p>
+    <w:p>
+      <w:pPr>
+        <w:pStyle w:val="NormalWeb"/>
+        <w:numPr>
+          <w:ilvl w:val="0"/>
+          <w:numId w:val="6"/>
+        </w:numPr>
+        <w:shd w:val="clear" w:color="auto" w:fill="FFFFFF"/>
+        <w:spacing w:before="240" w:after="240" w:line="384" w:lineRule="atLeast"/>
+        <w:contextualSpacing/>
+        <w:jc w:val="both"/>
+        <w:rPr>
+          <w:rFonts w:asciiTheme="minorHAnsi" w:hAnsiTheme="minorHAnsi" w:cs="Helvetica"/>
+          <w:color w:val="333333"/>
+        </w:rPr>
+      </w:pPr>
+      <w:proofErr w:type="spellStart"/>
+      <w:proofErr w:type="gramStart"/>
+      <w:r>
+        <w:rPr>
+          <w:rFonts w:asciiTheme="minorHAnsi" w:hAnsiTheme="minorHAnsi" w:cs="Helvetica"/>
+          <w:color w:val="333333"/>
+        </w:rPr>
+        <w:t>varArgs</w:t>
+      </w:r>
+      <w:proofErr w:type="spellEnd"/>
+      <w:proofErr w:type="gramEnd"/>
+      <w:r>
+        <w:rPr>
+          <w:rFonts w:asciiTheme="minorHAnsi" w:hAnsiTheme="minorHAnsi" w:cs="Helvetica"/>
+          <w:color w:val="333333"/>
+        </w:rPr>
+        <w:t xml:space="preserve"> specifies </w:t>
+      </w:r>
+      <w:r>
+        <w:rPr>
+          <w:rFonts w:asciiTheme="minorHAnsi" w:hAnsiTheme="minorHAnsi" w:cs="Helvetica"/>
+          <w:color w:val="333333"/>
+        </w:rPr>
+        <w:t>variable number of arguments which are</w:t>
+      </w:r>
+      <w:r>
+        <w:rPr>
+          <w:rFonts w:asciiTheme="minorHAnsi" w:hAnsiTheme="minorHAnsi" w:cs="Helvetica"/>
+          <w:color w:val="333333"/>
+        </w:rPr>
+        <w:t xml:space="preserve"> actual parameter</w:t>
+      </w:r>
+      <w:r>
+        <w:rPr>
+          <w:rFonts w:asciiTheme="minorHAnsi" w:hAnsiTheme="minorHAnsi" w:cs="Helvetica"/>
+          <w:color w:val="333333"/>
+        </w:rPr>
+        <w:t>s for function</w:t>
+      </w:r>
+      <w:r>
+        <w:rPr>
+          <w:rFonts w:asciiTheme="minorHAnsi" w:hAnsiTheme="minorHAnsi" w:cs="Helvetica"/>
+          <w:color w:val="333333"/>
+        </w:rPr>
+        <w:t>. The total arguments will be equal to</w:t>
+      </w:r>
+      <w:r>
+        <w:rPr>
+          <w:rFonts w:asciiTheme="minorHAnsi" w:hAnsiTheme="minorHAnsi" w:cs="Helvetica"/>
+          <w:color w:val="333333"/>
+        </w:rPr>
+        <w:t xml:space="preserve"> count.</w:t>
+      </w:r>
+      <w:r>
+        <w:rPr>
+          <w:rFonts w:asciiTheme="minorHAnsi" w:hAnsiTheme="minorHAnsi" w:cs="Helvetica"/>
+          <w:color w:val="333333"/>
+        </w:rPr>
+        <w:t xml:space="preserve"> </w:t>
+      </w:r>
+    </w:p>
+    <w:p>
+      <w:pPr>
+        <w:pStyle w:val="NormalWeb"/>
+        <w:shd w:val="clear" w:color="auto" w:fill="FFFFFF"/>
+        <w:spacing w:before="240" w:after="240" w:line="384" w:lineRule="atLeast"/>
+        <w:ind w:left="1440"/>
+        <w:contextualSpacing/>
+        <w:jc w:val="both"/>
+        <w:rPr>
+          <w:rFonts w:asciiTheme="minorHAnsi" w:hAnsiTheme="minorHAnsi" w:cs="Helvetica"/>
+          <w:color w:val="333333"/>
+        </w:rPr>
+      </w:pPr>
+      <w:r>
+        <w:rPr>
+          <w:rFonts w:asciiTheme="minorHAnsi" w:hAnsiTheme="minorHAnsi" w:cs="Helvetica"/>
+          <w:color w:val="333333"/>
+        </w:rPr>
+        <w:t>This function returns</w:t>
+      </w:r>
+      <w:r>
+        <w:rPr>
+          <w:rFonts w:asciiTheme="minorHAnsi" w:hAnsiTheme="minorHAnsi" w:cs="Helvetica"/>
+          <w:color w:val="333333"/>
+        </w:rPr>
+        <w:t xml:space="preserve"> the </w:t>
+      </w:r>
+      <w:proofErr w:type="spellStart"/>
+      <w:proofErr w:type="gramStart"/>
+      <w:r>
+        <w:rPr>
+          <w:rFonts w:asciiTheme="minorHAnsi" w:hAnsiTheme="minorHAnsi" w:cs="Helvetica"/>
+          <w:color w:val="333333"/>
+        </w:rPr>
+        <w:t>pid</w:t>
+      </w:r>
+      <w:proofErr w:type="spellEnd"/>
+      <w:proofErr w:type="gramEnd"/>
+      <w:r>
+        <w:rPr>
+          <w:rFonts w:asciiTheme="minorHAnsi" w:hAnsiTheme="minorHAnsi" w:cs="Helvetica"/>
+          <w:color w:val="333333"/>
+        </w:rPr>
+        <w:t xml:space="preserve"> of the created process which</w:t>
+      </w:r>
+      <w:r>
+        <w:rPr>
+          <w:rFonts w:asciiTheme="minorHAnsi" w:hAnsiTheme="minorHAnsi" w:cs="Helvetica"/>
+          <w:color w:val="333333"/>
+        </w:rPr>
+        <w:t xml:space="preserve"> is in the suspended state.</w:t>
       </w:r>
     </w:p>
     <w:p>
@@ -8418,31 +9146,25 @@
         <w:shd w:val="clear" w:color="auto" w:fill="FFFFFF"/>
         <w:spacing w:before="240" w:after="240" w:line="384" w:lineRule="atLeast"/>
         <w:contextualSpacing/>
-        <w:rPr>
-          <w:rFonts w:asciiTheme="minorHAnsi" w:hAnsiTheme="minorHAnsi" w:cs="Helvetica"/>
-          <w:color w:val="333333"/>
-        </w:rPr>
-      </w:pPr>
-      <w:r>
-        <w:rPr>
-          <w:rFonts w:asciiTheme="minorHAnsi" w:hAnsiTheme="minorHAnsi" w:cs="Helvetica"/>
-          <w:color w:val="333333"/>
-        </w:rPr>
-        <w:t>create(</w:t>
-      </w:r>
-      <w:r>
-        <w:rPr>
-          <w:rFonts w:asciiTheme="minorHAnsi" w:hAnsiTheme="minorHAnsi" w:cs="Helvetica"/>
-          <w:color w:val="333333"/>
-        </w:rPr>
-        <w:t>function</w:t>
-      </w:r>
-      <w:r>
-        <w:rPr>
-          <w:rFonts w:asciiTheme="minorHAnsi" w:hAnsiTheme="minorHAnsi" w:cs="Helvetica"/>
-          <w:color w:val="333333"/>
-        </w:rPr>
-        <w:t xml:space="preserve">, size, priority, name, </w:t>
+        <w:jc w:val="both"/>
+        <w:rPr>
+          <w:rFonts w:asciiTheme="minorHAnsi" w:hAnsiTheme="minorHAnsi" w:cs="Helvetica"/>
+          <w:color w:val="333333"/>
+        </w:rPr>
+      </w:pPr>
+      <w:r>
+        <w:rPr>
+          <w:rFonts w:asciiTheme="minorHAnsi" w:hAnsiTheme="minorHAnsi" w:cs="Helvetica"/>
+          <w:color w:val="333333"/>
+        </w:rPr>
+        <w:t>r</w:t>
+      </w:r>
+      <w:r>
+        <w:rPr>
+          <w:rFonts w:asciiTheme="minorHAnsi" w:hAnsiTheme="minorHAnsi" w:cs="Helvetica"/>
+          <w:color w:val="333333"/>
+        </w:rPr>
+        <w:t>esume(</w:t>
       </w:r>
       <w:proofErr w:type="spellStart"/>
       <w:r>
@@ -8450,7 +9172,7 @@
           <w:rFonts w:asciiTheme="minorHAnsi" w:hAnsiTheme="minorHAnsi" w:cs="Helvetica"/>
           <w:color w:val="333333"/>
         </w:rPr>
-        <w:t>args</w:t>
+        <w:t>pid</w:t>
       </w:r>
       <w:proofErr w:type="spellEnd"/>
       <w:r>
@@ -8458,91 +9180,7 @@
           <w:rFonts w:asciiTheme="minorHAnsi" w:hAnsiTheme="minorHAnsi" w:cs="Helvetica"/>
           <w:color w:val="333333"/>
         </w:rPr>
-        <w:t xml:space="preserve">, </w:t>
-      </w:r>
-      <w:proofErr w:type="spellStart"/>
-      <w:r>
-        <w:rPr>
-          <w:rFonts w:asciiTheme="minorHAnsi" w:hAnsiTheme="minorHAnsi" w:cs="Helvetica"/>
-          <w:color w:val="333333"/>
-        </w:rPr>
-        <w:t>hhkhkkj</w:t>
-      </w:r>
-      <w:proofErr w:type="spellEnd"/>
-      <w:r>
-        <w:rPr>
-          <w:rFonts w:asciiTheme="minorHAnsi" w:hAnsiTheme="minorHAnsi" w:cs="Helvetica"/>
-          <w:color w:val="333333"/>
-        </w:rPr>
         <w:t>):</w:t>
-      </w:r>
-    </w:p>
-    <w:p>
-      <w:pPr>
-        <w:pStyle w:val="NormalWeb"/>
-        <w:shd w:val="clear" w:color="auto" w:fill="FFFFFF"/>
-        <w:spacing w:before="240" w:after="240" w:line="384" w:lineRule="atLeast"/>
-        <w:ind w:left="1440"/>
-        <w:contextualSpacing/>
-        <w:rPr>
-          <w:rFonts w:asciiTheme="minorHAnsi" w:hAnsiTheme="minorHAnsi" w:cs="Helvetica"/>
-          <w:color w:val="333333"/>
-        </w:rPr>
-      </w:pPr>
-      <w:r>
-        <w:rPr>
-          <w:rFonts w:asciiTheme="minorHAnsi" w:hAnsiTheme="minorHAnsi" w:cs="Helvetica"/>
-          <w:color w:val="333333"/>
-        </w:rPr>
-        <w:t xml:space="preserve">The create system call is used to create a new process that will execute instructions </w:t>
-      </w:r>
-      <w:r>
-        <w:rPr>
-          <w:rFonts w:asciiTheme="minorHAnsi" w:hAnsiTheme="minorHAnsi" w:cs="Helvetica"/>
-          <w:color w:val="333333"/>
-        </w:rPr>
-        <w:t>written in</w:t>
-      </w:r>
-      <w:r>
-        <w:rPr>
-          <w:rFonts w:asciiTheme="minorHAnsi" w:hAnsiTheme="minorHAnsi" w:cs="Helvetica"/>
-          <w:color w:val="333333"/>
-        </w:rPr>
-        <w:t xml:space="preserve"> the </w:t>
-      </w:r>
-      <w:r>
-        <w:rPr>
-          <w:rFonts w:asciiTheme="minorHAnsi" w:hAnsiTheme="minorHAnsi" w:cs="Helvetica"/>
-          <w:color w:val="333333"/>
-        </w:rPr>
-        <w:t>‘function’</w:t>
-      </w:r>
-      <w:r>
-        <w:rPr>
-          <w:rFonts w:asciiTheme="minorHAnsi" w:hAnsiTheme="minorHAnsi" w:cs="Helvetica"/>
-          <w:color w:val="333333"/>
-        </w:rPr>
-        <w:t xml:space="preserve"> specified in the first argument. </w:t>
-      </w:r>
-    </w:p>
-    <w:p>
-      <w:pPr>
-        <w:pStyle w:val="NormalWeb"/>
-        <w:shd w:val="clear" w:color="auto" w:fill="FFFFFF"/>
-        <w:spacing w:before="240" w:after="240" w:line="384" w:lineRule="atLeast"/>
-        <w:ind w:left="1440"/>
-        <w:contextualSpacing/>
-        <w:rPr>
-          <w:rFonts w:asciiTheme="minorHAnsi" w:hAnsiTheme="minorHAnsi" w:cs="Helvetica"/>
-          <w:color w:val="333333"/>
-        </w:rPr>
-      </w:pPr>
-      <w:r>
-        <w:rPr>
-          <w:rFonts w:asciiTheme="minorHAnsi" w:hAnsiTheme="minorHAnsi" w:cs="Helvetica"/>
-          <w:color w:val="333333"/>
-        </w:rPr>
-        <w:t>Following is the argument description -</w:t>
       </w:r>
     </w:p>
     <w:p>
@@ -8555,361 +9193,54 @@
         <w:shd w:val="clear" w:color="auto" w:fill="FFFFFF"/>
         <w:spacing w:before="240" w:after="240" w:line="384" w:lineRule="atLeast"/>
         <w:contextualSpacing/>
-        <w:rPr>
-          <w:rFonts w:asciiTheme="minorHAnsi" w:hAnsiTheme="minorHAnsi" w:cs="Helvetica"/>
-          <w:color w:val="333333"/>
-        </w:rPr>
-      </w:pPr>
-      <w:proofErr w:type="gramStart"/>
-      <w:r>
-        <w:rPr>
-          <w:rFonts w:asciiTheme="minorHAnsi" w:hAnsiTheme="minorHAnsi" w:cs="Helvetica"/>
-          <w:color w:val="333333"/>
-        </w:rPr>
-        <w:t>size</w:t>
-      </w:r>
-      <w:proofErr w:type="gramEnd"/>
-      <w:r>
-        <w:rPr>
-          <w:rFonts w:asciiTheme="minorHAnsi" w:hAnsiTheme="minorHAnsi" w:cs="Helvetica"/>
-          <w:color w:val="333333"/>
-        </w:rPr>
-        <w:t xml:space="preserve"> specifies the stack size</w:t>
-      </w:r>
-      <w:r>
-        <w:rPr>
-          <w:rFonts w:asciiTheme="minorHAnsi" w:hAnsiTheme="minorHAnsi" w:cs="Helvetica"/>
-          <w:color w:val="333333"/>
-        </w:rPr>
-        <w:t>, generally in bytes</w:t>
-      </w:r>
-      <w:r>
-        <w:rPr>
-          <w:rFonts w:asciiTheme="minorHAnsi" w:hAnsiTheme="minorHAnsi" w:cs="Helvetica"/>
-          <w:color w:val="333333"/>
-        </w:rPr>
-        <w:t>.</w:t>
-      </w:r>
-    </w:p>
-    <w:p>
-      <w:pPr>
-        <w:pStyle w:val="NormalWeb"/>
-        <w:numPr>
-          <w:ilvl w:val="0"/>
-          <w:numId w:val="6"/>
-        </w:numPr>
-        <w:shd w:val="clear" w:color="auto" w:fill="FFFFFF"/>
-        <w:spacing w:before="240" w:after="240" w:line="384" w:lineRule="atLeast"/>
-        <w:contextualSpacing/>
-        <w:rPr>
-          <w:rFonts w:asciiTheme="minorHAnsi" w:hAnsiTheme="minorHAnsi" w:cs="Helvetica"/>
-          <w:color w:val="333333"/>
-        </w:rPr>
-      </w:pPr>
-      <w:r>
-        <w:rPr>
-          <w:rFonts w:asciiTheme="minorHAnsi" w:hAnsiTheme="minorHAnsi" w:cs="Helvetica"/>
-          <w:color w:val="333333"/>
-        </w:rPr>
-        <w:t xml:space="preserve">Priority </w:t>
-      </w:r>
-      <w:r>
-        <w:rPr>
-          <w:rFonts w:asciiTheme="minorHAnsi" w:hAnsiTheme="minorHAnsi" w:cs="Helvetica"/>
-          <w:color w:val="333333"/>
-        </w:rPr>
-        <w:t>s</w:t>
-      </w:r>
-      <w:r>
-        <w:rPr>
-          <w:rFonts w:asciiTheme="minorHAnsi" w:hAnsiTheme="minorHAnsi" w:cs="Helvetica"/>
-          <w:color w:val="333333"/>
-        </w:rPr>
-        <w:t>pecifies</w:t>
-      </w:r>
-      <w:r>
-        <w:rPr>
-          <w:rFonts w:asciiTheme="minorHAnsi" w:hAnsiTheme="minorHAnsi" w:cs="Helvetica"/>
-          <w:color w:val="333333"/>
-        </w:rPr>
-        <w:t xml:space="preserve"> the priority of the process.</w:t>
-      </w:r>
-    </w:p>
-    <w:p>
-      <w:pPr>
-        <w:pStyle w:val="NormalWeb"/>
-        <w:numPr>
-          <w:ilvl w:val="0"/>
-          <w:numId w:val="6"/>
-        </w:numPr>
-        <w:shd w:val="clear" w:color="auto" w:fill="FFFFFF"/>
-        <w:spacing w:before="240" w:after="240" w:line="384" w:lineRule="atLeast"/>
-        <w:contextualSpacing/>
-        <w:rPr>
-          <w:rFonts w:asciiTheme="minorHAnsi" w:hAnsiTheme="minorHAnsi" w:cs="Helvetica"/>
-          <w:color w:val="333333"/>
-        </w:rPr>
-      </w:pPr>
-      <w:r>
-        <w:rPr>
-          <w:rFonts w:asciiTheme="minorHAnsi" w:hAnsiTheme="minorHAnsi" w:cs="Helvetica"/>
-          <w:color w:val="333333"/>
-        </w:rPr>
-        <w:t xml:space="preserve">Name </w:t>
-      </w:r>
-      <w:r>
-        <w:rPr>
-          <w:rFonts w:asciiTheme="minorHAnsi" w:hAnsiTheme="minorHAnsi" w:cs="Helvetica"/>
-          <w:color w:val="333333"/>
-        </w:rPr>
-        <w:t>specifies</w:t>
-      </w:r>
-      <w:r>
-        <w:rPr>
-          <w:rFonts w:asciiTheme="minorHAnsi" w:hAnsiTheme="minorHAnsi" w:cs="Helvetica"/>
-          <w:color w:val="333333"/>
-        </w:rPr>
-        <w:t xml:space="preserve"> identifying name for the new process.</w:t>
-      </w:r>
-      <w:r>
-        <w:rPr>
-          <w:rFonts w:asciiTheme="minorHAnsi" w:hAnsiTheme="minorHAnsi" w:cs="Helvetica"/>
-          <w:color w:val="333333"/>
-        </w:rPr>
-        <w:t xml:space="preserve"> </w:t>
-      </w:r>
-    </w:p>
-    <w:p>
-      <w:pPr>
-        <w:pStyle w:val="NormalWeb"/>
-        <w:numPr>
-          <w:ilvl w:val="0"/>
-          <w:numId w:val="6"/>
-        </w:numPr>
-        <w:shd w:val="clear" w:color="auto" w:fill="FFFFFF"/>
-        <w:spacing w:before="240" w:after="240" w:line="384" w:lineRule="atLeast"/>
-        <w:contextualSpacing/>
-        <w:rPr>
-          <w:rFonts w:asciiTheme="minorHAnsi" w:hAnsiTheme="minorHAnsi" w:cs="Helvetica"/>
-          <w:color w:val="333333"/>
-        </w:rPr>
-      </w:pPr>
-      <w:proofErr w:type="spellStart"/>
-      <w:proofErr w:type="gramStart"/>
-      <w:r>
-        <w:rPr>
-          <w:rFonts w:asciiTheme="minorHAnsi" w:hAnsiTheme="minorHAnsi" w:cs="Helvetica"/>
-          <w:color w:val="333333"/>
-        </w:rPr>
-        <w:t>args</w:t>
-      </w:r>
-      <w:proofErr w:type="spellEnd"/>
-      <w:proofErr w:type="gramEnd"/>
-      <w:r>
-        <w:rPr>
-          <w:rFonts w:asciiTheme="minorHAnsi" w:hAnsiTheme="minorHAnsi" w:cs="Helvetica"/>
-          <w:color w:val="333333"/>
-        </w:rPr>
-        <w:t xml:space="preserve"> </w:t>
-      </w:r>
-      <w:r>
-        <w:rPr>
-          <w:rFonts w:asciiTheme="minorHAnsi" w:hAnsiTheme="minorHAnsi" w:cs="Helvetica"/>
-          <w:color w:val="333333"/>
-        </w:rPr>
-        <w:t>specifies</w:t>
-      </w:r>
-      <w:r>
-        <w:rPr>
-          <w:rFonts w:asciiTheme="minorHAnsi" w:hAnsiTheme="minorHAnsi" w:cs="Helvetica"/>
-          <w:color w:val="333333"/>
-        </w:rPr>
-        <w:t xml:space="preserve"> the number of arguments required for ‘function’.</w:t>
-      </w:r>
-    </w:p>
-    <w:p>
-      <w:pPr>
-        <w:pStyle w:val="NormalWeb"/>
-        <w:numPr>
-          <w:ilvl w:val="0"/>
-          <w:numId w:val="6"/>
-        </w:numPr>
-        <w:shd w:val="clear" w:color="auto" w:fill="FFFFFF"/>
-        <w:spacing w:before="240" w:after="240" w:line="384" w:lineRule="atLeast"/>
-        <w:contextualSpacing/>
-        <w:rPr>
-          <w:rFonts w:asciiTheme="minorHAnsi" w:hAnsiTheme="minorHAnsi" w:cs="Helvetica"/>
-          <w:color w:val="333333"/>
-        </w:rPr>
-      </w:pPr>
-      <w:proofErr w:type="spellStart"/>
-      <w:proofErr w:type="gramStart"/>
-      <w:r>
-        <w:rPr>
-          <w:rFonts w:asciiTheme="minorHAnsi" w:hAnsiTheme="minorHAnsi" w:cs="Helvetica"/>
-          <w:color w:val="333333"/>
-        </w:rPr>
-        <w:t>hhkhkkj</w:t>
-      </w:r>
-      <w:proofErr w:type="spellEnd"/>
-      <w:proofErr w:type="gramEnd"/>
-      <w:r>
-        <w:rPr>
-          <w:rFonts w:asciiTheme="minorHAnsi" w:hAnsiTheme="minorHAnsi" w:cs="Helvetica"/>
-          <w:color w:val="333333"/>
-        </w:rPr>
-        <w:t xml:space="preserve"> specifies </w:t>
-      </w:r>
-      <w:r>
-        <w:rPr>
-          <w:rFonts w:asciiTheme="minorHAnsi" w:hAnsiTheme="minorHAnsi" w:cs="Helvetica"/>
-          <w:color w:val="333333"/>
-        </w:rPr>
-        <w:t>the actual parameter that is passed to the process. i.e. count</w:t>
-      </w:r>
-    </w:p>
-    <w:p>
-      <w:pPr>
-        <w:pStyle w:val="NormalWeb"/>
-        <w:numPr>
-          <w:ilvl w:val="0"/>
-          <w:numId w:val="6"/>
-        </w:numPr>
-        <w:shd w:val="clear" w:color="auto" w:fill="FFFFFF"/>
-        <w:spacing w:before="240" w:after="240" w:line="384" w:lineRule="atLeast"/>
-        <w:contextualSpacing/>
-        <w:rPr>
-          <w:rFonts w:asciiTheme="minorHAnsi" w:hAnsiTheme="minorHAnsi" w:cs="Helvetica"/>
-          <w:color w:val="333333"/>
-        </w:rPr>
-      </w:pPr>
-      <w:r>
-        <w:rPr>
-          <w:rFonts w:asciiTheme="minorHAnsi" w:hAnsiTheme="minorHAnsi" w:cs="Helvetica"/>
-          <w:color w:val="333333"/>
-        </w:rPr>
-        <w:t xml:space="preserve">This function returns the </w:t>
-      </w:r>
-      <w:proofErr w:type="spellStart"/>
-      <w:proofErr w:type="gramStart"/>
-      <w:r>
-        <w:rPr>
-          <w:rFonts w:asciiTheme="minorHAnsi" w:hAnsiTheme="minorHAnsi" w:cs="Helvetica"/>
-          <w:color w:val="333333"/>
-        </w:rPr>
-        <w:t>pid</w:t>
-      </w:r>
-      <w:proofErr w:type="spellEnd"/>
-      <w:proofErr w:type="gramEnd"/>
-      <w:r>
-        <w:rPr>
-          <w:rFonts w:asciiTheme="minorHAnsi" w:hAnsiTheme="minorHAnsi" w:cs="Helvetica"/>
-          <w:color w:val="333333"/>
-        </w:rPr>
-        <w:t xml:space="preserve"> of the created process.</w:t>
-      </w:r>
-    </w:p>
-    <w:p>
-      <w:pPr>
-        <w:pStyle w:val="NormalWeb"/>
-        <w:numPr>
-          <w:ilvl w:val="0"/>
-          <w:numId w:val="6"/>
-        </w:numPr>
-        <w:shd w:val="clear" w:color="auto" w:fill="FFFFFF"/>
-        <w:spacing w:before="240" w:after="240" w:line="384" w:lineRule="atLeast"/>
-        <w:contextualSpacing/>
-        <w:rPr>
-          <w:rFonts w:asciiTheme="minorHAnsi" w:hAnsiTheme="minorHAnsi" w:cs="Helvetica"/>
-          <w:color w:val="333333"/>
-        </w:rPr>
-      </w:pPr>
-      <w:r>
-        <w:rPr>
-          <w:rFonts w:asciiTheme="minorHAnsi" w:hAnsiTheme="minorHAnsi" w:cs="Helvetica"/>
-          <w:color w:val="333333"/>
-        </w:rPr>
-        <w:t>The created process is in the suspended state.</w:t>
-      </w:r>
-    </w:p>
-    <w:p>
-      <w:pPr>
-        <w:pStyle w:val="NormalWeb"/>
-        <w:numPr>
-          <w:ilvl w:val="0"/>
-          <w:numId w:val="6"/>
-        </w:numPr>
-        <w:shd w:val="clear" w:color="auto" w:fill="FFFFFF"/>
-        <w:spacing w:before="240" w:after="240" w:line="384" w:lineRule="atLeast"/>
-        <w:contextualSpacing/>
-        <w:rPr>
-          <w:rFonts w:asciiTheme="minorHAnsi" w:hAnsiTheme="minorHAnsi" w:cs="Helvetica"/>
-          <w:color w:val="333333"/>
-        </w:rPr>
-      </w:pPr>
-      <w:r>
-        <w:rPr>
-          <w:rFonts w:asciiTheme="minorHAnsi" w:hAnsiTheme="minorHAnsi" w:cs="Helvetica"/>
-          <w:color w:val="333333"/>
-        </w:rPr>
-        <w:t xml:space="preserve">The resume function accepts the </w:t>
-      </w:r>
-      <w:proofErr w:type="spellStart"/>
-      <w:proofErr w:type="gramStart"/>
-      <w:r>
-        <w:rPr>
-          <w:rFonts w:asciiTheme="minorHAnsi" w:hAnsiTheme="minorHAnsi" w:cs="Helvetica"/>
-          <w:color w:val="333333"/>
-        </w:rPr>
-        <w:t>pid</w:t>
-      </w:r>
-      <w:proofErr w:type="spellEnd"/>
-      <w:proofErr w:type="gramEnd"/>
-      <w:r>
-        <w:rPr>
-          <w:rFonts w:asciiTheme="minorHAnsi" w:hAnsiTheme="minorHAnsi" w:cs="Helvetica"/>
-          <w:color w:val="333333"/>
-        </w:rPr>
-        <w:t xml:space="preserve"> of the process and resumes the execution of the process.</w:t>
-      </w:r>
-    </w:p>
-    <w:p>
-      <w:pPr>
-        <w:pStyle w:val="NormalWeb"/>
-        <w:numPr>
-          <w:ilvl w:val="0"/>
-          <w:numId w:val="6"/>
-        </w:numPr>
-        <w:shd w:val="clear" w:color="auto" w:fill="FFFFFF"/>
-        <w:spacing w:line="384" w:lineRule="atLeast"/>
-        <w:contextualSpacing/>
-        <w:rPr>
-          <w:rFonts w:asciiTheme="minorHAnsi" w:hAnsiTheme="minorHAnsi" w:cs="Helvetica"/>
-          <w:color w:val="333333"/>
-        </w:rPr>
-      </w:pPr>
-      <w:r>
-        <w:rPr>
-          <w:rFonts w:asciiTheme="minorHAnsi" w:hAnsiTheme="minorHAnsi" w:cs="Helvetica"/>
-          <w:color w:val="333333"/>
-        </w:rPr>
-        <w:t>void producer(</w:t>
-      </w:r>
-      <w:proofErr w:type="spellStart"/>
-      <w:r>
-        <w:rPr>
-          <w:rFonts w:asciiTheme="minorHAnsi" w:hAnsiTheme="minorHAnsi" w:cs="Helvetica"/>
-          <w:color w:val="333333"/>
-        </w:rPr>
-        <w:t>int</w:t>
-      </w:r>
-      <w:proofErr w:type="spellEnd"/>
-      <w:r>
-        <w:rPr>
-          <w:rFonts w:asciiTheme="minorHAnsi" w:hAnsiTheme="minorHAnsi" w:cs="Helvetica"/>
-          <w:color w:val="333333"/>
-        </w:rPr>
-        <w:t xml:space="preserve"> count)</w:t>
+        <w:jc w:val="both"/>
+        <w:rPr>
+          <w:rFonts w:asciiTheme="minorHAnsi" w:hAnsiTheme="minorHAnsi" w:cs="Helvetica"/>
+          <w:color w:val="333333"/>
+        </w:rPr>
+      </w:pPr>
+      <w:r>
+        <w:rPr>
+          <w:rFonts w:asciiTheme="minorHAnsi" w:hAnsiTheme="minorHAnsi" w:cs="Helvetica"/>
+          <w:color w:val="333333"/>
+        </w:rPr>
+        <w:lastRenderedPageBreak/>
+        <w:t>The resume function accepts the p</w:t>
+      </w:r>
+      <w:r>
+        <w:rPr>
+          <w:rFonts w:asciiTheme="minorHAnsi" w:hAnsiTheme="minorHAnsi" w:cs="Helvetica"/>
+          <w:color w:val="333333"/>
+        </w:rPr>
+        <w:t xml:space="preserve">rocess </w:t>
+      </w:r>
+      <w:r>
+        <w:rPr>
+          <w:rFonts w:asciiTheme="minorHAnsi" w:hAnsiTheme="minorHAnsi" w:cs="Helvetica"/>
+          <w:color w:val="333333"/>
+        </w:rPr>
+        <w:t>id of the process</w:t>
+      </w:r>
+      <w:r>
+        <w:rPr>
+          <w:rFonts w:asciiTheme="minorHAnsi" w:hAnsiTheme="minorHAnsi" w:cs="Helvetica"/>
+          <w:color w:val="333333"/>
+        </w:rPr>
+        <w:t xml:space="preserve"> as an argument</w:t>
+      </w:r>
+      <w:r>
+        <w:rPr>
+          <w:rFonts w:asciiTheme="minorHAnsi" w:hAnsiTheme="minorHAnsi" w:cs="Helvetica"/>
+          <w:color w:val="333333"/>
+        </w:rPr>
+        <w:t xml:space="preserve"> and resumes </w:t>
+      </w:r>
+      <w:r>
+        <w:rPr>
+          <w:rFonts w:asciiTheme="minorHAnsi" w:hAnsiTheme="minorHAnsi" w:cs="Helvetica"/>
+          <w:color w:val="333333"/>
+        </w:rPr>
+        <w:t>its execution (provided the process is in suspended state).</w:t>
       </w:r>
     </w:p>
     <w:p>
@@ -8922,6 +9253,7 @@
         <w:shd w:val="clear" w:color="auto" w:fill="FFFFFF"/>
         <w:spacing w:before="240" w:after="240" w:line="384" w:lineRule="atLeast"/>
         <w:contextualSpacing/>
+        <w:jc w:val="both"/>
         <w:rPr>
           <w:rFonts w:asciiTheme="minorHAnsi" w:hAnsiTheme="minorHAnsi" w:cs="Helvetica"/>
           <w:color w:val="333333"/>
@@ -8934,15 +9266,6 @@
         </w:rPr>
         <w:t>void producer(</w:t>
       </w:r>
-      <w:proofErr w:type="spellStart"/>
-      <w:r>
-        <w:rPr>
-          <w:rFonts w:asciiTheme="minorHAnsi" w:hAnsiTheme="minorHAnsi" w:cs="Helvetica"/>
-          <w:color w:val="333333"/>
-        </w:rPr>
-        <w:t>int</w:t>
-      </w:r>
-      <w:proofErr w:type="spellEnd"/>
       <w:r>
         <w:rPr>
           <w:rFonts w:asciiTheme="minorHAnsi" w:hAnsiTheme="minorHAnsi" w:cs="Helvetica"/>
@@ -8955,7 +9278,14 @@
           <w:rFonts w:asciiTheme="minorHAnsi" w:hAnsiTheme="minorHAnsi" w:cs="Helvetica"/>
           <w:color w:val="333333"/>
         </w:rPr>
-        <w:t>, sid32 consumed, sid32 produced</w:t>
+        <w:t xml:space="preserve">, consumed, </w:t>
+      </w:r>
+      <w:r>
+        <w:rPr>
+          <w:rFonts w:asciiTheme="minorHAnsi" w:hAnsiTheme="minorHAnsi" w:cs="Helvetica"/>
+          <w:color w:val="333333"/>
+        </w:rPr>
+        <w:t>produced</w:t>
       </w:r>
       <w:r>
         <w:rPr>
@@ -8975,17 +9305,46 @@
         <w:shd w:val="clear" w:color="auto" w:fill="FFFFFF"/>
         <w:spacing w:before="240" w:after="240" w:line="384" w:lineRule="atLeast"/>
         <w:contextualSpacing/>
-        <w:rPr>
-          <w:rFonts w:asciiTheme="minorHAnsi" w:hAnsiTheme="minorHAnsi" w:cs="Helvetica"/>
-          <w:color w:val="333333"/>
-        </w:rPr>
-      </w:pPr>
-      <w:r>
-        <w:rPr>
-          <w:rFonts w:asciiTheme="minorHAnsi" w:hAnsiTheme="minorHAnsi" w:cs="Helvetica"/>
-          <w:color w:val="333333"/>
-        </w:rPr>
-        <w:t>This is the first method passed to the create system call.</w:t>
+        <w:jc w:val="both"/>
+        <w:rPr>
+          <w:rFonts w:asciiTheme="minorHAnsi" w:hAnsiTheme="minorHAnsi" w:cs="Helvetica"/>
+          <w:color w:val="333333"/>
+        </w:rPr>
+      </w:pPr>
+      <w:r>
+        <w:rPr>
+          <w:rFonts w:asciiTheme="minorHAnsi" w:hAnsiTheme="minorHAnsi" w:cs="Helvetica"/>
+          <w:color w:val="333333"/>
+        </w:rPr>
+        <w:t xml:space="preserve">This is the first method passed to the </w:t>
+      </w:r>
+      <w:r>
+        <w:rPr>
+          <w:rFonts w:asciiTheme="minorHAnsi" w:hAnsiTheme="minorHAnsi" w:cs="Helvetica"/>
+          <w:color w:val="333333"/>
+        </w:rPr>
+        <w:t>“</w:t>
+      </w:r>
+      <w:r>
+        <w:rPr>
+          <w:rFonts w:asciiTheme="minorHAnsi" w:hAnsiTheme="minorHAnsi" w:cs="Helvetica"/>
+          <w:color w:val="333333"/>
+        </w:rPr>
+        <w:t>create</w:t>
+      </w:r>
+      <w:r>
+        <w:rPr>
+          <w:rFonts w:asciiTheme="minorHAnsi" w:hAnsiTheme="minorHAnsi" w:cs="Helvetica"/>
+          <w:color w:val="333333"/>
+        </w:rPr>
+        <w:t>”</w:t>
+      </w:r>
+      <w:r>
+        <w:rPr>
+          <w:rFonts w:asciiTheme="minorHAnsi" w:hAnsiTheme="minorHAnsi" w:cs="Helvetica"/>
+          <w:color w:val="333333"/>
+        </w:rPr>
+        <w:t xml:space="preserve"> system call.</w:t>
       </w:r>
     </w:p>
     <w:p>
@@ -8998,17 +9357,17 @@
         <w:shd w:val="clear" w:color="auto" w:fill="FFFFFF"/>
         <w:spacing w:before="240" w:after="240" w:line="384" w:lineRule="atLeast"/>
         <w:contextualSpacing/>
-        <w:rPr>
-          <w:rFonts w:asciiTheme="minorHAnsi" w:hAnsiTheme="minorHAnsi" w:cs="Helvetica"/>
-          <w:color w:val="333333"/>
-        </w:rPr>
-      </w:pPr>
-      <w:r>
-        <w:rPr>
-          <w:rFonts w:asciiTheme="minorHAnsi" w:hAnsiTheme="minorHAnsi" w:cs="Helvetica"/>
-          <w:color w:val="333333"/>
-        </w:rPr>
-        <w:lastRenderedPageBreak/>
+        <w:jc w:val="both"/>
+        <w:rPr>
+          <w:rFonts w:asciiTheme="minorHAnsi" w:hAnsiTheme="minorHAnsi" w:cs="Helvetica"/>
+          <w:color w:val="333333"/>
+        </w:rPr>
+      </w:pPr>
+      <w:r>
+        <w:rPr>
+          <w:rFonts w:asciiTheme="minorHAnsi" w:hAnsiTheme="minorHAnsi" w:cs="Helvetica"/>
+          <w:color w:val="333333"/>
+        </w:rPr>
         <w:t xml:space="preserve">The producer method accepts 3 </w:t>
       </w:r>
       <w:r>
@@ -9058,23 +9417,28 @@
           <w:rFonts w:asciiTheme="minorHAnsi" w:hAnsiTheme="minorHAnsi" w:cs="Helvetica"/>
           <w:color w:val="333333"/>
         </w:rPr>
-        <w:t xml:space="preserve">It puts a wait on consumed </w:t>
-      </w:r>
-      <w:proofErr w:type="spellStart"/>
-      <w:r>
-        <w:rPr>
-          <w:rFonts w:asciiTheme="minorHAnsi" w:hAnsiTheme="minorHAnsi" w:cs="Helvetica"/>
-          <w:color w:val="333333"/>
-        </w:rPr>
-        <w:t>sempahore</w:t>
-      </w:r>
-      <w:proofErr w:type="spellEnd"/>
-      <w:r>
-        <w:rPr>
-          <w:rFonts w:asciiTheme="minorHAnsi" w:hAnsiTheme="minorHAnsi" w:cs="Helvetica"/>
-          <w:color w:val="333333"/>
-        </w:rPr>
-        <w:t xml:space="preserve">, </w:t>
+        <w:t>It puts a wait on consumed sem</w:t>
+      </w:r>
+      <w:r>
+        <w:rPr>
+          <w:rFonts w:asciiTheme="minorHAnsi" w:hAnsiTheme="minorHAnsi" w:cs="Helvetica"/>
+          <w:color w:val="333333"/>
+        </w:rPr>
+        <w:t>a</w:t>
+      </w:r>
+      <w:r>
+        <w:rPr>
+          <w:rFonts w:asciiTheme="minorHAnsi" w:hAnsiTheme="minorHAnsi" w:cs="Helvetica"/>
+          <w:color w:val="333333"/>
+        </w:rPr>
+        <w:t>p</w:t>
+      </w:r>
+      <w:r>
+        <w:rPr>
+          <w:rFonts w:asciiTheme="minorHAnsi" w:hAnsiTheme="minorHAnsi" w:cs="Helvetica"/>
+          <w:color w:val="333333"/>
+        </w:rPr>
+        <w:t xml:space="preserve">hore, </w:t>
       </w:r>
       <w:r>
         <w:rPr>
@@ -9115,6 +9479,7 @@
         <w:shd w:val="clear" w:color="auto" w:fill="FFFFFF"/>
         <w:spacing w:before="240" w:after="240" w:line="384" w:lineRule="atLeast"/>
         <w:contextualSpacing/>
+        <w:jc w:val="both"/>
         <w:rPr>
           <w:rFonts w:asciiTheme="minorHAnsi" w:hAnsiTheme="minorHAnsi" w:cs="Helvetica"/>
           <w:color w:val="333333"/>
@@ -9127,35 +9492,26 @@
         </w:rPr>
         <w:t>void consumer(</w:t>
       </w:r>
-      <w:proofErr w:type="spellStart"/>
-      <w:r>
-        <w:rPr>
-          <w:rFonts w:asciiTheme="minorHAnsi" w:hAnsiTheme="minorHAnsi" w:cs="Helvetica"/>
-          <w:color w:val="333333"/>
-        </w:rPr>
-        <w:t>int</w:t>
-      </w:r>
-      <w:proofErr w:type="spellEnd"/>
-      <w:r>
-        <w:rPr>
-          <w:rFonts w:asciiTheme="minorHAnsi" w:hAnsiTheme="minorHAnsi" w:cs="Helvetica"/>
-          <w:color w:val="333333"/>
-        </w:rPr>
-        <w:t xml:space="preserve"> count</w:t>
-      </w:r>
-      <w:r>
-        <w:rPr>
-          <w:rFonts w:asciiTheme="minorHAnsi" w:hAnsiTheme="minorHAnsi" w:cs="Helvetica"/>
-          <w:color w:val="333333"/>
-        </w:rPr>
-        <w:t>, sid</w:t>
-      </w:r>
-      <w:r>
-        <w:rPr>
-          <w:rFonts w:asciiTheme="minorHAnsi" w:hAnsiTheme="minorHAnsi" w:cs="Helvetica"/>
-          <w:color w:val="333333"/>
-        </w:rPr>
-        <w:t>32 consumed,</w:t>
+      <w:r>
+        <w:rPr>
+          <w:rFonts w:asciiTheme="minorHAnsi" w:hAnsiTheme="minorHAnsi" w:cs="Helvetica"/>
+          <w:color w:val="333333"/>
+        </w:rPr>
+        <w:t>count</w:t>
+      </w:r>
+      <w:r>
+        <w:rPr>
+          <w:rFonts w:asciiTheme="minorHAnsi" w:hAnsiTheme="minorHAnsi" w:cs="Helvetica"/>
+          <w:color w:val="333333"/>
+        </w:rPr>
+        <w:t xml:space="preserve">, </w:t>
+      </w:r>
+      <w:r>
+        <w:rPr>
+          <w:rFonts w:asciiTheme="minorHAnsi" w:hAnsiTheme="minorHAnsi" w:cs="Helvetica"/>
+          <w:color w:val="333333"/>
+        </w:rPr>
+        <w:t>consumed,</w:t>
       </w:r>
       <w:r>
         <w:rPr>
@@ -9169,7 +9525,7 @@
           <w:rFonts w:asciiTheme="minorHAnsi" w:hAnsiTheme="minorHAnsi" w:cs="Helvetica"/>
           <w:color w:val="333333"/>
         </w:rPr>
-        <w:t>sid32 produced</w:t>
+        <w:t xml:space="preserve"> produced</w:t>
       </w:r>
       <w:r>
         <w:rPr>
@@ -9189,17 +9545,32 @@
         <w:shd w:val="clear" w:color="auto" w:fill="FFFFFF"/>
         <w:spacing w:before="240" w:after="240" w:line="384" w:lineRule="atLeast"/>
         <w:contextualSpacing/>
-        <w:rPr>
-          <w:rFonts w:asciiTheme="minorHAnsi" w:hAnsiTheme="minorHAnsi" w:cs="Helvetica"/>
-          <w:color w:val="333333"/>
-        </w:rPr>
-      </w:pPr>
-      <w:r>
-        <w:rPr>
-          <w:rFonts w:asciiTheme="minorHAnsi" w:hAnsiTheme="minorHAnsi" w:cs="Helvetica"/>
-          <w:color w:val="333333"/>
-        </w:rPr>
-        <w:t>This is the second method that is passed to the system call.</w:t>
+        <w:jc w:val="both"/>
+        <w:rPr>
+          <w:rFonts w:asciiTheme="minorHAnsi" w:hAnsiTheme="minorHAnsi" w:cs="Helvetica"/>
+          <w:color w:val="333333"/>
+        </w:rPr>
+      </w:pPr>
+      <w:r>
+        <w:rPr>
+          <w:rFonts w:asciiTheme="minorHAnsi" w:hAnsiTheme="minorHAnsi" w:cs="Helvetica"/>
+          <w:color w:val="333333"/>
+        </w:rPr>
+        <w:t xml:space="preserve">This is the second method that is passed to the </w:t>
+      </w:r>
+      <w:r>
+        <w:rPr>
+          <w:rFonts w:asciiTheme="minorHAnsi" w:hAnsiTheme="minorHAnsi" w:cs="Helvetica"/>
+          <w:color w:val="333333"/>
+        </w:rPr>
+        <w:t xml:space="preserve">“create” </w:t>
+      </w:r>
+      <w:r>
+        <w:rPr>
+          <w:rFonts w:asciiTheme="minorHAnsi" w:hAnsiTheme="minorHAnsi" w:cs="Helvetica"/>
+          <w:color w:val="333333"/>
+        </w:rPr>
+        <w:t>system call.</w:t>
       </w:r>
     </w:p>
     <w:p>
@@ -9212,6 +9583,7 @@
         <w:shd w:val="clear" w:color="auto" w:fill="FFFFFF"/>
         <w:spacing w:before="240" w:after="240" w:line="384" w:lineRule="atLeast"/>
         <w:contextualSpacing/>
+        <w:jc w:val="both"/>
         <w:rPr>
           <w:rFonts w:asciiTheme="minorHAnsi" w:hAnsiTheme="minorHAnsi" w:cs="Helvetica"/>
           <w:color w:val="333333"/>
@@ -9270,6 +9642,7 @@
         <w:shd w:val="clear" w:color="auto" w:fill="FFFFFF"/>
         <w:spacing w:before="240" w:after="240" w:line="384" w:lineRule="atLeast"/>
         <w:contextualSpacing/>
+        <w:jc w:val="both"/>
         <w:rPr>
           <w:rFonts w:asciiTheme="minorHAnsi" w:hAnsiTheme="minorHAnsi" w:cs="Helvetica"/>
           <w:color w:val="333333"/>
@@ -9289,93 +9662,134 @@
           <w:rFonts w:asciiTheme="minorHAnsi" w:hAnsiTheme="minorHAnsi" w:cs="Helvetica"/>
           <w:color w:val="333333"/>
         </w:rPr>
-        <w:t>(</w:t>
-      </w:r>
+        <w:t>(value</w:t>
+      </w:r>
+      <w:r>
+        <w:rPr>
+          <w:rFonts w:asciiTheme="minorHAnsi" w:hAnsiTheme="minorHAnsi" w:cs="Helvetica"/>
+          <w:color w:val="333333"/>
+        </w:rPr>
+        <w:t>):</w:t>
+      </w:r>
+    </w:p>
+    <w:p>
+      <w:pPr>
+        <w:pStyle w:val="NormalWeb"/>
+        <w:shd w:val="clear" w:color="auto" w:fill="FFFFFF"/>
+        <w:spacing w:before="240" w:after="240" w:line="384" w:lineRule="atLeast"/>
+        <w:ind w:left="1440"/>
+        <w:contextualSpacing/>
+        <w:jc w:val="both"/>
+        <w:rPr>
+          <w:rFonts w:asciiTheme="minorHAnsi" w:hAnsiTheme="minorHAnsi" w:cs="Helvetica"/>
+          <w:color w:val="333333"/>
+        </w:rPr>
+      </w:pPr>
+      <w:r>
+        <w:rPr>
+          <w:rFonts w:asciiTheme="minorHAnsi" w:hAnsiTheme="minorHAnsi" w:cs="Helvetica"/>
+          <w:color w:val="333333"/>
+        </w:rPr>
+        <w:t>This is a system call which takes desired initial value as an argument and returns an integer identifier for the new semaphore.</w:t>
+      </w:r>
+    </w:p>
+    <w:p>
+      <w:pPr>
+        <w:pStyle w:val="NormalWeb"/>
+        <w:shd w:val="clear" w:color="auto" w:fill="FFFFFF"/>
+        <w:spacing w:before="240" w:after="240" w:line="384" w:lineRule="atLeast"/>
+        <w:ind w:left="720"/>
+        <w:contextualSpacing/>
+        <w:jc w:val="both"/>
+        <w:rPr>
+          <w:rFonts w:asciiTheme="minorHAnsi" w:hAnsiTheme="minorHAnsi" w:cs="Helvetica"/>
+          <w:color w:val="333333"/>
+        </w:rPr>
+      </w:pPr>
+    </w:p>
+    <w:p>
+      <w:pPr>
+        <w:pStyle w:val="NormalWeb"/>
+        <w:shd w:val="clear" w:color="auto" w:fill="FFFFFF"/>
+        <w:spacing w:before="240" w:after="240" w:line="384" w:lineRule="atLeast"/>
+        <w:ind w:left="720"/>
+        <w:jc w:val="both"/>
+        <w:rPr>
+          <w:rFonts w:asciiTheme="minorHAnsi" w:hAnsiTheme="minorHAnsi" w:cs="Helvetica"/>
+          <w:b/>
+          <w:color w:val="333333"/>
+        </w:rPr>
+      </w:pPr>
+      <w:r>
+        <w:rPr>
+          <w:rFonts w:asciiTheme="minorHAnsi" w:hAnsiTheme="minorHAnsi" w:cs="Helvetica"/>
+          <w:b/>
+          <w:color w:val="333333"/>
+        </w:rPr>
+        <w:t>Contributions –</w:t>
+      </w:r>
+    </w:p>
+    <w:p>
+      <w:pPr>
+        <w:pStyle w:val="NormalWeb"/>
+        <w:shd w:val="clear" w:color="auto" w:fill="FFFFFF"/>
+        <w:spacing w:before="240" w:after="240" w:line="384" w:lineRule="atLeast"/>
+        <w:ind w:left="720"/>
+        <w:jc w:val="both"/>
+        <w:rPr>
+          <w:rFonts w:asciiTheme="minorHAnsi" w:hAnsiTheme="minorHAnsi" w:cs="Helvetica"/>
+          <w:b/>
+          <w:color w:val="333333"/>
+        </w:rPr>
+      </w:pPr>
       <w:proofErr w:type="spellStart"/>
       <w:r>
         <w:rPr>
           <w:rFonts w:asciiTheme="minorHAnsi" w:hAnsiTheme="minorHAnsi" w:cs="Helvetica"/>
-          <w:color w:val="333333"/>
-        </w:rPr>
-        <w:t>int</w:t>
+          <w:b/>
+          <w:color w:val="333333"/>
+        </w:rPr>
+        <w:t>Akshay</w:t>
       </w:r>
       <w:proofErr w:type="spellEnd"/>
       <w:r>
         <w:rPr>
           <w:rFonts w:asciiTheme="minorHAnsi" w:hAnsiTheme="minorHAnsi" w:cs="Helvetica"/>
-          <w:color w:val="333333"/>
-        </w:rPr>
-        <w:t xml:space="preserve"> </w:t>
+          <w:b/>
+          <w:color w:val="333333"/>
+        </w:rPr>
+        <w:t xml:space="preserve"> Kamath (</w:t>
       </w:r>
       <w:proofErr w:type="spellStart"/>
       <w:r>
         <w:rPr>
           <w:rFonts w:asciiTheme="minorHAnsi" w:hAnsiTheme="minorHAnsi" w:cs="Helvetica"/>
-          <w:color w:val="333333"/>
-        </w:rPr>
-        <w:t>semValue</w:t>
+          <w:b/>
+          <w:color w:val="333333"/>
+        </w:rPr>
+        <w:t>akkamath</w:t>
       </w:r>
       <w:proofErr w:type="spellEnd"/>
       <w:r>
         <w:rPr>
           <w:rFonts w:asciiTheme="minorHAnsi" w:hAnsiTheme="minorHAnsi" w:cs="Helvetica"/>
-          <w:color w:val="333333"/>
-        </w:rPr>
-        <w:t>):</w:t>
-      </w:r>
-    </w:p>
-    <w:p>
-      <w:pPr>
-        <w:pStyle w:val="NormalWeb"/>
-        <w:shd w:val="clear" w:color="auto" w:fill="FFFFFF"/>
-        <w:spacing w:before="240" w:after="240" w:line="384" w:lineRule="atLeast"/>
-        <w:contextualSpacing/>
-        <w:rPr>
-          <w:rFonts w:asciiTheme="minorHAnsi" w:hAnsiTheme="minorHAnsi" w:cs="Helvetica"/>
-          <w:color w:val="333333"/>
-        </w:rPr>
-      </w:pPr>
-    </w:p>
-    <w:p>
-      <w:pPr>
-        <w:pStyle w:val="NormalWeb"/>
-        <w:numPr>
-          <w:ilvl w:val="1"/>
-          <w:numId w:val="1"/>
-        </w:numPr>
-        <w:shd w:val="clear" w:color="auto" w:fill="FFFFFF"/>
-        <w:spacing w:before="240" w:after="240" w:line="384" w:lineRule="atLeast"/>
-        <w:contextualSpacing/>
-        <w:rPr>
-          <w:rFonts w:asciiTheme="minorHAnsi" w:hAnsiTheme="minorHAnsi" w:cs="Helvetica"/>
-          <w:color w:val="333333"/>
-        </w:rPr>
-      </w:pPr>
-    </w:p>
-    <w:p>
-      <w:pPr>
-        <w:pStyle w:val="NormalWeb"/>
-        <w:shd w:val="clear" w:color="auto" w:fill="FFFFFF"/>
-        <w:spacing w:before="240" w:after="240" w:line="384" w:lineRule="atLeast"/>
-        <w:ind w:left="720"/>
-        <w:contextualSpacing/>
-        <w:rPr>
-          <w:rFonts w:asciiTheme="minorHAnsi" w:hAnsiTheme="minorHAnsi" w:cs="Helvetica"/>
-          <w:color w:val="333333"/>
-        </w:rPr>
-      </w:pPr>
-    </w:p>
-    <w:p>
-      <w:pPr>
-        <w:pStyle w:val="NormalWeb"/>
-        <w:shd w:val="clear" w:color="auto" w:fill="FFFFFF"/>
-        <w:spacing w:before="240" w:after="240" w:line="384" w:lineRule="atLeast"/>
-        <w:ind w:left="720"/>
-        <w:rPr>
-          <w:rFonts w:asciiTheme="minorHAnsi" w:hAnsiTheme="minorHAnsi" w:cs="Helvetica"/>
           <w:b/>
           <w:color w:val="333333"/>
         </w:rPr>
+        <w:t>)</w:t>
+      </w:r>
+    </w:p>
+    <w:p>
+      <w:pPr>
+        <w:pStyle w:val="NormalWeb"/>
+        <w:shd w:val="clear" w:color="auto" w:fill="FFFFFF"/>
+        <w:spacing w:before="240" w:after="240" w:line="384" w:lineRule="atLeast"/>
+        <w:ind w:left="720"/>
+        <w:jc w:val="both"/>
+        <w:rPr>
+          <w:rFonts w:asciiTheme="minorHAnsi" w:hAnsiTheme="minorHAnsi" w:cs="Helvetica"/>
+          <w:color w:val="333333"/>
+        </w:rPr>
       </w:pPr>
       <w:r>
         <w:rPr>
@@ -9383,94 +9797,7 @@
           <w:b/>
           <w:color w:val="333333"/>
         </w:rPr>
-        <w:t>Contributions –</w:t>
-      </w:r>
-    </w:p>
-    <w:p>
-      <w:pPr>
-        <w:pStyle w:val="NormalWeb"/>
-        <w:shd w:val="clear" w:color="auto" w:fill="FFFFFF"/>
-        <w:spacing w:before="240" w:after="240" w:line="384" w:lineRule="atLeast"/>
-        <w:ind w:left="720"/>
-        <w:rPr>
-          <w:rFonts w:asciiTheme="minorHAnsi" w:hAnsiTheme="minorHAnsi" w:cs="Helvetica"/>
-          <w:b/>
-          <w:color w:val="333333"/>
-        </w:rPr>
-      </w:pPr>
-      <w:r>
-        <w:rPr>
-          <w:rFonts w:asciiTheme="minorHAnsi" w:hAnsiTheme="minorHAnsi" w:cs="Helvetica"/>
-          <w:b/>
-          <w:color w:val="333333"/>
-        </w:rPr>
-        <w:t>Akshay Kamath (</w:t>
-      </w:r>
-      <w:proofErr w:type="spellStart"/>
-      <w:r>
-        <w:rPr>
-          <w:rFonts w:asciiTheme="minorHAnsi" w:hAnsiTheme="minorHAnsi" w:cs="Helvetica"/>
-          <w:b/>
-          <w:color w:val="333333"/>
-        </w:rPr>
-        <w:t>akkamath</w:t>
-      </w:r>
-      <w:proofErr w:type="spellEnd"/>
-      <w:r>
-        <w:rPr>
-          <w:rFonts w:asciiTheme="minorHAnsi" w:hAnsiTheme="minorHAnsi" w:cs="Helvetica"/>
-          <w:b/>
-          <w:color w:val="333333"/>
-        </w:rPr>
-        <w:t>)</w:t>
-      </w:r>
-    </w:p>
-    <w:p>
-      <w:pPr>
-        <w:pStyle w:val="NormalWeb"/>
-        <w:shd w:val="clear" w:color="auto" w:fill="FFFFFF"/>
-        <w:spacing w:before="240" w:after="240" w:line="384" w:lineRule="atLeast"/>
-        <w:ind w:left="720"/>
-        <w:rPr>
-          <w:rFonts w:asciiTheme="minorHAnsi" w:hAnsiTheme="minorHAnsi" w:cs="Helvetica"/>
-          <w:color w:val="333333"/>
-        </w:rPr>
-      </w:pPr>
-      <w:proofErr w:type="spellStart"/>
-      <w:r>
-        <w:rPr>
-          <w:rFonts w:asciiTheme="minorHAnsi" w:hAnsiTheme="minorHAnsi" w:cs="Helvetica"/>
-          <w:b/>
-          <w:color w:val="333333"/>
-        </w:rPr>
-        <w:t>Sameedha</w:t>
-      </w:r>
-      <w:proofErr w:type="spellEnd"/>
-      <w:r>
-        <w:rPr>
-          <w:rFonts w:asciiTheme="minorHAnsi" w:hAnsiTheme="minorHAnsi" w:cs="Helvetica"/>
-          <w:b/>
-          <w:color w:val="333333"/>
-        </w:rPr>
-        <w:t xml:space="preserve"> </w:t>
-      </w:r>
-      <w:proofErr w:type="spellStart"/>
-      <w:r>
-        <w:rPr>
-          <w:rFonts w:asciiTheme="minorHAnsi" w:hAnsiTheme="minorHAnsi" w:cs="Helvetica"/>
-          <w:b/>
-          <w:color w:val="333333"/>
-        </w:rPr>
-        <w:t>Bairagi</w:t>
-      </w:r>
-      <w:proofErr w:type="spellEnd"/>
-      <w:r>
-        <w:rPr>
-          <w:rFonts w:asciiTheme="minorHAnsi" w:hAnsiTheme="minorHAnsi" w:cs="Helvetica"/>
-          <w:b/>
-          <w:color w:val="333333"/>
-        </w:rPr>
-        <w:t xml:space="preserve"> (</w:t>
+        <w:t>Sameedha Bairagi (</w:t>
       </w:r>
       <w:proofErr w:type="spellStart"/>
       <w:r>

</xml_diff>